<commit_message>
Updated Sales Invoice report layout
</commit_message>
<xml_diff>
--- a/App/Objects/Reports/Layouts/US - Sales Invoice.docx
+++ b/App/Objects/Reports/Layouts/US - Sales Invoice.docx
@@ -114,7 +114,7 @@
                 <w:sz w:val="18"/>
                 <w:szCs w:val="18"/>
               </w:rPr>
-              <w:t>From</w:t>
+              <w:t>Remit-to</w:t>
             </w:r>
           </w:p>
         </w:tc>
@@ -134,12 +134,12 @@
               <w:szCs w:val="18"/>
             </w:rPr>
             <w:alias w:val="#Nav: /Header/CustomerAddress1"/>
-            <w:tag w:val="#Nav: BBC_WOSF_Sales_Invoice/50100"/>
+            <w:tag w:val="#Nav: BBC_WOSF_Sales_Invoice/50200"/>
             <w:id w:val="-346637227"/>
             <w:placeholder>
               <w:docPart w:val="21CCEB10A86544EBAE6E8FBBD1E70B24"/>
             </w:placeholder>
-            <w:dataBinding w:prefixMappings="xmlns:ns0='urn:microsoft-dynamics-nav/reports/BBC_WOSF_Sales_Invoice/50100/'" w:xpath="/ns0:NavWordReportXmlPart[1]/ns0:Header[1]/ns0:CustomerAddress1[1]" w:storeItemID="{0B4328E1-B821-4044-B822-85A924035085}"/>
+            <w:dataBinding w:prefixMappings="xmlns:ns0='urn:microsoft-dynamics-nav/reports/BBC_WOSF_Sales_Invoice/50200/'" w:xpath="/ns0:NavWordReportXmlPart[1]/ns0:Header[1]/ns0:CustomerAddress1[1]" w:storeItemID="{0A77C824-8C59-490B-8D92-013883C0E350}"/>
             <w:text/>
           </w:sdtPr>
           <w:sdtEndPr/>
@@ -184,12 +184,12 @@
               <w:szCs w:val="18"/>
             </w:rPr>
             <w:alias w:val="#Nav: /Header/ShipToAddress1"/>
-            <w:tag w:val="#Nav: BBC_WOSF_Sales_Invoice/50100"/>
+            <w:tag w:val="#Nav: BBC_WOSF_Sales_Invoice/50200"/>
             <w:id w:val="876973290"/>
             <w:placeholder>
               <w:docPart w:val="DefaultPlaceholder_-1854013440"/>
             </w:placeholder>
-            <w:dataBinding w:prefixMappings="xmlns:ns0='urn:microsoft-dynamics-nav/reports/BBC_WOSF_Sales_Invoice/50100/'" w:xpath="/ns0:NavWordReportXmlPart[1]/ns0:Header[1]/ns0:ShipToAddress1[1]" w:storeItemID="{0B4328E1-B821-4044-B822-85A924035085}"/>
+            <w:dataBinding w:prefixMappings="xmlns:ns0='urn:microsoft-dynamics-nav/reports/BBC_WOSF_Sales_Invoice/50200/'" w:xpath="/ns0:NavWordReportXmlPart[1]/ns0:Header[1]/ns0:ShipToAddress1[1]" w:storeItemID="{0A77C824-8C59-490B-8D92-013883C0E350}"/>
             <w:text/>
           </w:sdtPr>
           <w:sdtEndPr/>
@@ -232,13 +232,13 @@
               <w:sz w:val="18"/>
               <w:szCs w:val="18"/>
             </w:rPr>
-            <w:alias w:val="#Nav: /Header/CompanyAddress1"/>
-            <w:tag w:val="#Nav: BBC_WOSF_Sales_Invoice/50100"/>
-            <w:id w:val="-1171950695"/>
+            <w:alias w:val="#Nav: /Header/RemiteAddr1"/>
+            <w:tag w:val="#Nav: BBC_WOSF_Sales_Invoice/50200"/>
+            <w:id w:val="-1009916463"/>
             <w:placeholder>
-              <w:docPart w:val="C1ADB080AC3840C3900B342505C7429C"/>
+              <w:docPart w:val="DefaultPlaceholder_-1854013440"/>
             </w:placeholder>
-            <w:dataBinding w:prefixMappings="xmlns:ns0='urn:microsoft-dynamics-nav/reports/BBC_WOSF_Sales_Invoice/50100/'" w:xpath="/ns0:NavWordReportXmlPart[1]/ns0:Header[1]/ns0:CompanyAddress1[1]" w:storeItemID="{0B4328E1-B821-4044-B822-85A924035085}"/>
+            <w:dataBinding w:prefixMappings="xmlns:ns0='urn:microsoft-dynamics-nav/reports/BBC_WOSF_Sales_Invoice/50200/'" w:xpath="/ns0:NavWordReportXmlPart[1]/ns0:Header[1]/ns0:RemiteAddr1[1]" w:storeItemID="{0A77C824-8C59-490B-8D92-013883C0E350}"/>
             <w:text/>
           </w:sdtPr>
           <w:sdtEndPr/>
@@ -266,9 +266,8 @@
                     <w:bCs/>
                     <w:sz w:val="18"/>
                     <w:szCs w:val="18"/>
-                    <w:lang w:val="da-DK"/>
-                  </w:rPr>
-                  <w:t>CompanyAddress1</w:t>
+                  </w:rPr>
+                  <w:t>RemiteAddr1</w:t>
                 </w:r>
               </w:p>
             </w:tc>
@@ -288,12 +287,12 @@
               <w:szCs w:val="16"/>
             </w:rPr>
             <w:alias w:val="#Nav: /Header/CustomerAddress2"/>
-            <w:tag w:val="#Nav: BBC_WOSF_Sales_Invoice/50100"/>
+            <w:tag w:val="#Nav: BBC_WOSF_Sales_Invoice/50200"/>
             <w:id w:val="2121793087"/>
             <w:placeholder>
               <w:docPart w:val="21CCEB10A86544EBAE6E8FBBD1E70B24"/>
             </w:placeholder>
-            <w:dataBinding w:prefixMappings="xmlns:ns0='urn:microsoft-dynamics-nav/reports/BBC_WOSF_Sales_Invoice/50100/'" w:xpath="/ns0:NavWordReportXmlPart[1]/ns0:Header[1]/ns0:CustomerAddress2[1]" w:storeItemID="{0B4328E1-B821-4044-B822-85A924035085}"/>
+            <w:dataBinding w:prefixMappings="xmlns:ns0='urn:microsoft-dynamics-nav/reports/BBC_WOSF_Sales_Invoice/50200/'" w:xpath="/ns0:NavWordReportXmlPart[1]/ns0:Header[1]/ns0:CustomerAddress2[1]" w:storeItemID="{0A77C824-8C59-490B-8D92-013883C0E350}"/>
             <w:text/>
           </w:sdtPr>
           <w:sdtEndPr/>
@@ -332,12 +331,12 @@
               <w:szCs w:val="16"/>
             </w:rPr>
             <w:alias w:val="#Nav: /Header/ShipToAddress2"/>
-            <w:tag w:val="#Nav: BBC_WOSF_Sales_Invoice/50100"/>
+            <w:tag w:val="#Nav: BBC_WOSF_Sales_Invoice/50200"/>
             <w:id w:val="-2057383329"/>
             <w:placeholder>
               <w:docPart w:val="DefaultPlaceholder_-1854013440"/>
             </w:placeholder>
-            <w:dataBinding w:prefixMappings="xmlns:ns0='urn:microsoft-dynamics-nav/reports/BBC_WOSF_Sales_Invoice/50100/'" w:xpath="/ns0:NavWordReportXmlPart[1]/ns0:Header[1]/ns0:ShipToAddress2[1]" w:storeItemID="{0B4328E1-B821-4044-B822-85A924035085}"/>
+            <w:dataBinding w:prefixMappings="xmlns:ns0='urn:microsoft-dynamics-nav/reports/BBC_WOSF_Sales_Invoice/50200/'" w:xpath="/ns0:NavWordReportXmlPart[1]/ns0:Header[1]/ns0:ShipToAddress2[1]" w:storeItemID="{0A77C824-8C59-490B-8D92-013883C0E350}"/>
             <w:text/>
           </w:sdtPr>
           <w:sdtEndPr/>
@@ -374,13 +373,13 @@
               <w:sz w:val="16"/>
               <w:szCs w:val="16"/>
             </w:rPr>
-            <w:alias w:val="#Nav: /Header/CompanyAddress2"/>
-            <w:tag w:val="#Nav: BBC_WOSF_Sales_Invoice/50100"/>
-            <w:id w:val="1521665205"/>
+            <w:alias w:val="#Nav: /Header/RemiteAddr2"/>
+            <w:tag w:val="#Nav: BBC_WOSF_Sales_Invoice/50200"/>
+            <w:id w:val="-1864897204"/>
             <w:placeholder>
-              <w:docPart w:val="BBBE4BA42D2E40A5BA089C1DD4E8E28A"/>
+              <w:docPart w:val="DefaultPlaceholder_-1854013440"/>
             </w:placeholder>
-            <w:dataBinding w:prefixMappings="xmlns:ns0='urn:microsoft-dynamics-nav/reports/BBC_WOSF_Sales_Invoice/50100/'" w:xpath="/ns0:NavWordReportXmlPart[1]/ns0:Header[1]/ns0:CompanyAddress2[1]" w:storeItemID="{0B4328E1-B821-4044-B822-85A924035085}"/>
+            <w:dataBinding w:prefixMappings="xmlns:ns0='urn:microsoft-dynamics-nav/reports/BBC_WOSF_Sales_Invoice/50200/'" w:xpath="/ns0:NavWordReportXmlPart[1]/ns0:Header[1]/ns0:RemiteAddr2[1]" w:storeItemID="{0A77C824-8C59-490B-8D92-013883C0E350}"/>
             <w:text/>
           </w:sdtPr>
           <w:sdtEndPr/>
@@ -404,9 +403,8 @@
                     <w:rFonts w:ascii="Segoe UI" w:hAnsi="Segoe UI" w:cs="Segoe UI"/>
                     <w:sz w:val="16"/>
                     <w:szCs w:val="16"/>
-                    <w:lang w:val="da-DK"/>
-                  </w:rPr>
-                  <w:t>CompanyAddress2</w:t>
+                  </w:rPr>
+                  <w:t>RemiteAddr2</w:t>
                 </w:r>
               </w:p>
             </w:tc>
@@ -426,12 +424,12 @@
               <w:szCs w:val="16"/>
             </w:rPr>
             <w:alias w:val="#Nav: /Header/CustomerAddress3"/>
-            <w:tag w:val="#Nav: BBC_WOSF_Sales_Invoice/50100"/>
+            <w:tag w:val="#Nav: BBC_WOSF_Sales_Invoice/50200"/>
             <w:id w:val="536395156"/>
             <w:placeholder>
               <w:docPart w:val="21CCEB10A86544EBAE6E8FBBD1E70B24"/>
             </w:placeholder>
-            <w:dataBinding w:prefixMappings="xmlns:ns0='urn:microsoft-dynamics-nav/reports/BBC_WOSF_Sales_Invoice/50100/'" w:xpath="/ns0:NavWordReportXmlPart[1]/ns0:Header[1]/ns0:CustomerAddress3[1]" w:storeItemID="{0B4328E1-B821-4044-B822-85A924035085}"/>
+            <w:dataBinding w:prefixMappings="xmlns:ns0='urn:microsoft-dynamics-nav/reports/BBC_WOSF_Sales_Invoice/50200/'" w:xpath="/ns0:NavWordReportXmlPart[1]/ns0:Header[1]/ns0:CustomerAddress3[1]" w:storeItemID="{0A77C824-8C59-490B-8D92-013883C0E350}"/>
             <w:text/>
           </w:sdtPr>
           <w:sdtEndPr/>
@@ -470,12 +468,12 @@
               <w:szCs w:val="16"/>
             </w:rPr>
             <w:alias w:val="#Nav: /Header/ShipToAddress3"/>
-            <w:tag w:val="#Nav: BBC_WOSF_Sales_Invoice/50100"/>
+            <w:tag w:val="#Nav: BBC_WOSF_Sales_Invoice/50200"/>
             <w:id w:val="-1109425702"/>
             <w:placeholder>
               <w:docPart w:val="DefaultPlaceholder_-1854013440"/>
             </w:placeholder>
-            <w:dataBinding w:prefixMappings="xmlns:ns0='urn:microsoft-dynamics-nav/reports/BBC_WOSF_Sales_Invoice/50100/'" w:xpath="/ns0:NavWordReportXmlPart[1]/ns0:Header[1]/ns0:ShipToAddress3[1]" w:storeItemID="{0B4328E1-B821-4044-B822-85A924035085}"/>
+            <w:dataBinding w:prefixMappings="xmlns:ns0='urn:microsoft-dynamics-nav/reports/BBC_WOSF_Sales_Invoice/50200/'" w:xpath="/ns0:NavWordReportXmlPart[1]/ns0:Header[1]/ns0:ShipToAddress3[1]" w:storeItemID="{0A77C824-8C59-490B-8D92-013883C0E350}"/>
             <w:text/>
           </w:sdtPr>
           <w:sdtEndPr/>
@@ -512,13 +510,13 @@
               <w:sz w:val="16"/>
               <w:szCs w:val="16"/>
             </w:rPr>
-            <w:alias w:val="#Nav: /Header/CompanyAddress3"/>
-            <w:tag w:val="#Nav: BBC_WOSF_Sales_Invoice/50100"/>
-            <w:id w:val="-1053613660"/>
+            <w:alias w:val="#Nav: /Header/RemiteAddr3"/>
+            <w:tag w:val="#Nav: BBC_WOSF_Sales_Invoice/50200"/>
+            <w:id w:val="-1671253926"/>
             <w:placeholder>
-              <w:docPart w:val="BBBE4BA42D2E40A5BA089C1DD4E8E28A"/>
+              <w:docPart w:val="DefaultPlaceholder_-1854013440"/>
             </w:placeholder>
-            <w:dataBinding w:prefixMappings="xmlns:ns0='urn:microsoft-dynamics-nav/reports/BBC_WOSF_Sales_Invoice/50100/'" w:xpath="/ns0:NavWordReportXmlPart[1]/ns0:Header[1]/ns0:CompanyAddress3[1]" w:storeItemID="{0B4328E1-B821-4044-B822-85A924035085}"/>
+            <w:dataBinding w:prefixMappings="xmlns:ns0='urn:microsoft-dynamics-nav/reports/BBC_WOSF_Sales_Invoice/50200/'" w:xpath="/ns0:NavWordReportXmlPart[1]/ns0:Header[1]/ns0:RemiteAddr3[1]" w:storeItemID="{0A77C824-8C59-490B-8D92-013883C0E350}"/>
             <w:text/>
           </w:sdtPr>
           <w:sdtEndPr/>
@@ -542,9 +540,8 @@
                     <w:rFonts w:ascii="Segoe UI" w:hAnsi="Segoe UI" w:cs="Segoe UI"/>
                     <w:sz w:val="16"/>
                     <w:szCs w:val="16"/>
-                    <w:lang w:val="da-DK"/>
-                  </w:rPr>
-                  <w:t>CompanyAddress3</w:t>
+                  </w:rPr>
+                  <w:t>RemiteAddr3</w:t>
                 </w:r>
               </w:p>
             </w:tc>
@@ -564,12 +561,12 @@
               <w:szCs w:val="16"/>
             </w:rPr>
             <w:alias w:val="#Nav: /Header/CustomerAddress4"/>
-            <w:tag w:val="#Nav: BBC_WOSF_Sales_Invoice/50100"/>
+            <w:tag w:val="#Nav: BBC_WOSF_Sales_Invoice/50200"/>
             <w:id w:val="1229109116"/>
             <w:placeholder>
               <w:docPart w:val="21CCEB10A86544EBAE6E8FBBD1E70B24"/>
             </w:placeholder>
-            <w:dataBinding w:prefixMappings="xmlns:ns0='urn:microsoft-dynamics-nav/reports/BBC_WOSF_Sales_Invoice/50100/'" w:xpath="/ns0:NavWordReportXmlPart[1]/ns0:Header[1]/ns0:CustomerAddress4[1]" w:storeItemID="{0B4328E1-B821-4044-B822-85A924035085}"/>
+            <w:dataBinding w:prefixMappings="xmlns:ns0='urn:microsoft-dynamics-nav/reports/BBC_WOSF_Sales_Invoice/50200/'" w:xpath="/ns0:NavWordReportXmlPart[1]/ns0:Header[1]/ns0:CustomerAddress4[1]" w:storeItemID="{0A77C824-8C59-490B-8D92-013883C0E350}"/>
             <w:text/>
           </w:sdtPr>
           <w:sdtEndPr/>
@@ -608,12 +605,12 @@
               <w:szCs w:val="16"/>
             </w:rPr>
             <w:alias w:val="#Nav: /Header/ShipToAddress4"/>
-            <w:tag w:val="#Nav: BBC_WOSF_Sales_Invoice/50100"/>
+            <w:tag w:val="#Nav: BBC_WOSF_Sales_Invoice/50200"/>
             <w:id w:val="-1196775692"/>
             <w:placeholder>
               <w:docPart w:val="DefaultPlaceholder_-1854013440"/>
             </w:placeholder>
-            <w:dataBinding w:prefixMappings="xmlns:ns0='urn:microsoft-dynamics-nav/reports/BBC_WOSF_Sales_Invoice/50100/'" w:xpath="/ns0:NavWordReportXmlPart[1]/ns0:Header[1]/ns0:ShipToAddress4[1]" w:storeItemID="{0B4328E1-B821-4044-B822-85A924035085}"/>
+            <w:dataBinding w:prefixMappings="xmlns:ns0='urn:microsoft-dynamics-nav/reports/BBC_WOSF_Sales_Invoice/50200/'" w:xpath="/ns0:NavWordReportXmlPart[1]/ns0:Header[1]/ns0:ShipToAddress4[1]" w:storeItemID="{0A77C824-8C59-490B-8D92-013883C0E350}"/>
             <w:text/>
           </w:sdtPr>
           <w:sdtEndPr/>
@@ -650,13 +647,13 @@
               <w:sz w:val="16"/>
               <w:szCs w:val="16"/>
             </w:rPr>
-            <w:alias w:val="#Nav: /Header/CompanyAddress4"/>
-            <w:tag w:val="#Nav: BBC_WOSF_Sales_Invoice/50100"/>
-            <w:id w:val="-843252946"/>
+            <w:alias w:val="#Nav: /Header/RemiteAddr4"/>
+            <w:tag w:val="#Nav: BBC_WOSF_Sales_Invoice/50200"/>
+            <w:id w:val="983971343"/>
             <w:placeholder>
-              <w:docPart w:val="BBBE4BA42D2E40A5BA089C1DD4E8E28A"/>
+              <w:docPart w:val="DefaultPlaceholder_-1854013440"/>
             </w:placeholder>
-            <w:dataBinding w:prefixMappings="xmlns:ns0='urn:microsoft-dynamics-nav/reports/BBC_WOSF_Sales_Invoice/50100/'" w:xpath="/ns0:NavWordReportXmlPart[1]/ns0:Header[1]/ns0:CompanyAddress4[1]" w:storeItemID="{0B4328E1-B821-4044-B822-85A924035085}"/>
+            <w:dataBinding w:prefixMappings="xmlns:ns0='urn:microsoft-dynamics-nav/reports/BBC_WOSF_Sales_Invoice/50200/'" w:xpath="/ns0:NavWordReportXmlPart[1]/ns0:Header[1]/ns0:RemiteAddr4[1]" w:storeItemID="{0A77C824-8C59-490B-8D92-013883C0E350}"/>
             <w:text/>
           </w:sdtPr>
           <w:sdtEndPr/>
@@ -680,9 +677,8 @@
                     <w:rFonts w:ascii="Segoe UI" w:hAnsi="Segoe UI" w:cs="Segoe UI"/>
                     <w:sz w:val="16"/>
                     <w:szCs w:val="16"/>
-                    <w:lang w:val="da-DK"/>
-                  </w:rPr>
-                  <w:t>CompanyAddress4</w:t>
+                  </w:rPr>
+                  <w:t>RemiteAddr4</w:t>
                 </w:r>
               </w:p>
             </w:tc>
@@ -702,12 +698,12 @@
               <w:szCs w:val="16"/>
             </w:rPr>
             <w:alias w:val="#Nav: /Header/CustomerAddress5"/>
-            <w:tag w:val="#Nav: BBC_WOSF_Sales_Invoice/50100"/>
+            <w:tag w:val="#Nav: BBC_WOSF_Sales_Invoice/50200"/>
             <w:id w:val="1814057176"/>
             <w:placeholder>
               <w:docPart w:val="21CCEB10A86544EBAE6E8FBBD1E70B24"/>
             </w:placeholder>
-            <w:dataBinding w:prefixMappings="xmlns:ns0='urn:microsoft-dynamics-nav/reports/BBC_WOSF_Sales_Invoice/50100/'" w:xpath="/ns0:NavWordReportXmlPart[1]/ns0:Header[1]/ns0:CustomerAddress5[1]" w:storeItemID="{0B4328E1-B821-4044-B822-85A924035085}"/>
+            <w:dataBinding w:prefixMappings="xmlns:ns0='urn:microsoft-dynamics-nav/reports/BBC_WOSF_Sales_Invoice/50200/'" w:xpath="/ns0:NavWordReportXmlPart[1]/ns0:Header[1]/ns0:CustomerAddress5[1]" w:storeItemID="{0A77C824-8C59-490B-8D92-013883C0E350}"/>
             <w:text/>
           </w:sdtPr>
           <w:sdtEndPr/>
@@ -746,12 +742,12 @@
               <w:szCs w:val="16"/>
             </w:rPr>
             <w:alias w:val="#Nav: /Header/ShipToAddress5"/>
-            <w:tag w:val="#Nav: BBC_WOSF_Sales_Invoice/50100"/>
+            <w:tag w:val="#Nav: BBC_WOSF_Sales_Invoice/50200"/>
             <w:id w:val="-1045451369"/>
             <w:placeholder>
               <w:docPart w:val="DefaultPlaceholder_-1854013440"/>
             </w:placeholder>
-            <w:dataBinding w:prefixMappings="xmlns:ns0='urn:microsoft-dynamics-nav/reports/BBC_WOSF_Sales_Invoice/50100/'" w:xpath="/ns0:NavWordReportXmlPart[1]/ns0:Header[1]/ns0:ShipToAddress5[1]" w:storeItemID="{0B4328E1-B821-4044-B822-85A924035085}"/>
+            <w:dataBinding w:prefixMappings="xmlns:ns0='urn:microsoft-dynamics-nav/reports/BBC_WOSF_Sales_Invoice/50200/'" w:xpath="/ns0:NavWordReportXmlPart[1]/ns0:Header[1]/ns0:ShipToAddress5[1]" w:storeItemID="{0A77C824-8C59-490B-8D92-013883C0E350}"/>
             <w:text/>
           </w:sdtPr>
           <w:sdtEndPr/>
@@ -788,13 +784,13 @@
               <w:sz w:val="16"/>
               <w:szCs w:val="16"/>
             </w:rPr>
-            <w:alias w:val="#Nav: /Header/CompanyAddress5"/>
-            <w:tag w:val="#Nav: BBC_WOSF_Sales_Invoice/50100"/>
-            <w:id w:val="-1834985711"/>
+            <w:alias w:val="#Nav: /Header/RemiteAddr5"/>
+            <w:tag w:val="#Nav: BBC_WOSF_Sales_Invoice/50200"/>
+            <w:id w:val="626282056"/>
             <w:placeholder>
-              <w:docPart w:val="BBBE4BA42D2E40A5BA089C1DD4E8E28A"/>
+              <w:docPart w:val="DefaultPlaceholder_-1854013440"/>
             </w:placeholder>
-            <w:dataBinding w:prefixMappings="xmlns:ns0='urn:microsoft-dynamics-nav/reports/BBC_WOSF_Sales_Invoice/50100/'" w:xpath="/ns0:NavWordReportXmlPart[1]/ns0:Header[1]/ns0:CompanyAddress5[1]" w:storeItemID="{0B4328E1-B821-4044-B822-85A924035085}"/>
+            <w:dataBinding w:prefixMappings="xmlns:ns0='urn:microsoft-dynamics-nav/reports/BBC_WOSF_Sales_Invoice/50200/'" w:xpath="/ns0:NavWordReportXmlPart[1]/ns0:Header[1]/ns0:RemiteAddr5[1]" w:storeItemID="{0A77C824-8C59-490B-8D92-013883C0E350}"/>
             <w:text/>
           </w:sdtPr>
           <w:sdtEndPr/>
@@ -818,9 +814,8 @@
                     <w:rFonts w:ascii="Segoe UI" w:hAnsi="Segoe UI" w:cs="Segoe UI"/>
                     <w:sz w:val="16"/>
                     <w:szCs w:val="16"/>
-                    <w:lang w:val="da-DK"/>
-                  </w:rPr>
-                  <w:t>CompanyAddress5</w:t>
+                  </w:rPr>
+                  <w:t>RemiteAddr5</w:t>
                 </w:r>
               </w:p>
             </w:tc>
@@ -840,12 +835,12 @@
               <w:szCs w:val="16"/>
             </w:rPr>
             <w:alias w:val="#Nav: /Header/CustomerAddress6"/>
-            <w:tag w:val="#Nav: BBC_WOSF_Sales_Invoice/50100"/>
+            <w:tag w:val="#Nav: BBC_WOSF_Sales_Invoice/50200"/>
             <w:id w:val="-2064325541"/>
             <w:placeholder>
               <w:docPart w:val="21CCEB10A86544EBAE6E8FBBD1E70B24"/>
             </w:placeholder>
-            <w:dataBinding w:prefixMappings="xmlns:ns0='urn:microsoft-dynamics-nav/reports/BBC_WOSF_Sales_Invoice/50100/'" w:xpath="/ns0:NavWordReportXmlPart[1]/ns0:Header[1]/ns0:CustomerAddress6[1]" w:storeItemID="{0B4328E1-B821-4044-B822-85A924035085}"/>
+            <w:dataBinding w:prefixMappings="xmlns:ns0='urn:microsoft-dynamics-nav/reports/BBC_WOSF_Sales_Invoice/50200/'" w:xpath="/ns0:NavWordReportXmlPart[1]/ns0:Header[1]/ns0:CustomerAddress6[1]" w:storeItemID="{0A77C824-8C59-490B-8D92-013883C0E350}"/>
             <w:text/>
           </w:sdtPr>
           <w:sdtEndPr/>
@@ -884,12 +879,12 @@
               <w:szCs w:val="16"/>
             </w:rPr>
             <w:alias w:val="#Nav: /Header/ShipToAddress6"/>
-            <w:tag w:val="#Nav: BBC_WOSF_Sales_Invoice/50100"/>
+            <w:tag w:val="#Nav: BBC_WOSF_Sales_Invoice/50200"/>
             <w:id w:val="935337113"/>
             <w:placeholder>
               <w:docPart w:val="DefaultPlaceholder_-1854013440"/>
             </w:placeholder>
-            <w:dataBinding w:prefixMappings="xmlns:ns0='urn:microsoft-dynamics-nav/reports/BBC_WOSF_Sales_Invoice/50100/'" w:xpath="/ns0:NavWordReportXmlPart[1]/ns0:Header[1]/ns0:ShipToAddress6[1]" w:storeItemID="{0B4328E1-B821-4044-B822-85A924035085}"/>
+            <w:dataBinding w:prefixMappings="xmlns:ns0='urn:microsoft-dynamics-nav/reports/BBC_WOSF_Sales_Invoice/50200/'" w:xpath="/ns0:NavWordReportXmlPart[1]/ns0:Header[1]/ns0:ShipToAddress6[1]" w:storeItemID="{0A77C824-8C59-490B-8D92-013883C0E350}"/>
             <w:text/>
           </w:sdtPr>
           <w:sdtEndPr/>
@@ -926,13 +921,13 @@
               <w:sz w:val="16"/>
               <w:szCs w:val="16"/>
             </w:rPr>
-            <w:alias w:val="#Nav: /Header/CompanyAddress6"/>
-            <w:tag w:val="#Nav: BBC_WOSF_Sales_Invoice/50100"/>
-            <w:id w:val="-2005736487"/>
+            <w:alias w:val="#Nav: /Header/RemiteAddr6"/>
+            <w:tag w:val="#Nav: BBC_WOSF_Sales_Invoice/50200"/>
+            <w:id w:val="103704546"/>
             <w:placeholder>
-              <w:docPart w:val="BBBE4BA42D2E40A5BA089C1DD4E8E28A"/>
+              <w:docPart w:val="DefaultPlaceholder_-1854013440"/>
             </w:placeholder>
-            <w:dataBinding w:prefixMappings="xmlns:ns0='urn:microsoft-dynamics-nav/reports/BBC_WOSF_Sales_Invoice/50100/'" w:xpath="/ns0:NavWordReportXmlPart[1]/ns0:Header[1]/ns0:CompanyAddress6[1]" w:storeItemID="{0B4328E1-B821-4044-B822-85A924035085}"/>
+            <w:dataBinding w:prefixMappings="xmlns:ns0='urn:microsoft-dynamics-nav/reports/BBC_WOSF_Sales_Invoice/50200/'" w:xpath="/ns0:NavWordReportXmlPart[1]/ns0:Header[1]/ns0:RemiteAddr6[1]" w:storeItemID="{0A77C824-8C59-490B-8D92-013883C0E350}"/>
             <w:text/>
           </w:sdtPr>
           <w:sdtEndPr/>
@@ -956,9 +951,8 @@
                     <w:rFonts w:ascii="Segoe UI" w:hAnsi="Segoe UI" w:cs="Segoe UI"/>
                     <w:sz w:val="16"/>
                     <w:szCs w:val="16"/>
-                    <w:lang w:val="da-DK"/>
-                  </w:rPr>
-                  <w:t>CompanyAddress6</w:t>
+                  </w:rPr>
+                  <w:t>RemiteAddr6</w:t>
                 </w:r>
               </w:p>
             </w:tc>
@@ -1103,12 +1097,12 @@
               <w:szCs w:val="16"/>
             </w:rPr>
             <w:alias w:val="#Nav: /Header/BilltoCustumerNo"/>
-            <w:tag w:val="#Nav: BBC_WOSF_Sales_Invoice/50100"/>
+            <w:tag w:val="#Nav: BBC_WOSF_Sales_Invoice/50200"/>
             <w:id w:val="480512083"/>
             <w:placeholder>
               <w:docPart w:val="DefaultPlaceholder_-1854013440"/>
             </w:placeholder>
-            <w:dataBinding w:prefixMappings="xmlns:ns0='urn:microsoft-dynamics-nav/reports/BBC_WOSF_Sales_Invoice/50100/'" w:xpath="/ns0:NavWordReportXmlPart[1]/ns0:Header[1]/ns0:BilltoCustumerNo[1]" w:storeItemID="{0B4328E1-B821-4044-B822-85A924035085}"/>
+            <w:dataBinding w:prefixMappings="xmlns:ns0='urn:microsoft-dynamics-nav/reports/BBC_WOSF_Sales_Invoice/50200/'" w:xpath="/ns0:NavWordReportXmlPart[1]/ns0:Header[1]/ns0:BilltoCustumerNo[1]" w:storeItemID="{0A77C824-8C59-490B-8D92-013883C0E350}"/>
             <w:text/>
           </w:sdtPr>
           <w:sdtEndPr/>
@@ -1147,12 +1141,12 @@
               <w:szCs w:val="16"/>
             </w:rPr>
             <w:alias w:val="#Nav: /Header/YourReference"/>
-            <w:tag w:val="#Nav: BBC_WOSF_Sales_Invoice/50100"/>
+            <w:tag w:val="#Nav: BBC_WOSF_Sales_Invoice/50200"/>
             <w:id w:val="1434331887"/>
             <w:placeholder>
               <w:docPart w:val="DefaultPlaceholder_-1854013440"/>
             </w:placeholder>
-            <w:dataBinding w:prefixMappings="xmlns:ns0='urn:microsoft-dynamics-nav/reports/BBC_WOSF_Sales_Invoice/50100/'" w:xpath="/ns0:NavWordReportXmlPart[1]/ns0:Header[1]/ns0:YourReference[1]" w:storeItemID="{0B4328E1-B821-4044-B822-85A924035085}"/>
+            <w:dataBinding w:prefixMappings="xmlns:ns0='urn:microsoft-dynamics-nav/reports/BBC_WOSF_Sales_Invoice/50200/'" w:xpath="/ns0:NavWordReportXmlPart[1]/ns0:Header[1]/ns0:YourReference[1]" w:storeItemID="{0A77C824-8C59-490B-8D92-013883C0E350}"/>
             <w:text/>
           </w:sdtPr>
           <w:sdtEndPr/>
@@ -1191,12 +1185,12 @@
               <w:szCs w:val="16"/>
             </w:rPr>
             <w:alias w:val="#Nav: /Header/ExternalDocumentNo_Header"/>
-            <w:tag w:val="#Nav: BBC_WOSF_Sales_Invoice/50100"/>
+            <w:tag w:val="#Nav: BBC_WOSF_Sales_Invoice/50200"/>
             <w:id w:val="2061818463"/>
             <w:placeholder>
               <w:docPart w:val="DefaultPlaceholder_-1854013440"/>
             </w:placeholder>
-            <w:dataBinding w:prefixMappings="xmlns:ns0='urn:microsoft-dynamics-nav/reports/BBC_WOSF_Sales_Invoice/50100/'" w:xpath="/ns0:NavWordReportXmlPart[1]/ns0:Header[1]/ns0:ExternalDocumentNo_Header[1]" w:storeItemID="{0B4328E1-B821-4044-B822-85A924035085}"/>
+            <w:dataBinding w:prefixMappings="xmlns:ns0='urn:microsoft-dynamics-nav/reports/BBC_WOSF_Sales_Invoice/50200/'" w:xpath="/ns0:NavWordReportXmlPart[1]/ns0:Header[1]/ns0:ExternalDocumentNo_Header[1]" w:storeItemID="{0A77C824-8C59-490B-8D92-013883C0E350}"/>
             <w:text/>
           </w:sdtPr>
           <w:sdtEndPr/>
@@ -1235,12 +1229,12 @@
               <w:szCs w:val="16"/>
             </w:rPr>
             <w:alias w:val="#Nav: /Header/DocumentDate"/>
-            <w:tag w:val="#Nav: BBC_WOSF_Sales_Invoice/50100"/>
+            <w:tag w:val="#Nav: BBC_WOSF_Sales_Invoice/50200"/>
             <w:id w:val="-282189324"/>
             <w:placeholder>
               <w:docPart w:val="DefaultPlaceholder_-1854013440"/>
             </w:placeholder>
-            <w:dataBinding w:prefixMappings="xmlns:ns0='urn:microsoft-dynamics-nav/reports/BBC_WOSF_Sales_Invoice/50100/'" w:xpath="/ns0:NavWordReportXmlPart[1]/ns0:Header[1]/ns0:DocumentDate[1]" w:storeItemID="{0B4328E1-B821-4044-B822-85A924035085}"/>
+            <w:dataBinding w:prefixMappings="xmlns:ns0='urn:microsoft-dynamics-nav/reports/BBC_WOSF_Sales_Invoice/50200/'" w:xpath="/ns0:NavWordReportXmlPart[1]/ns0:Header[1]/ns0:DocumentDate[1]" w:storeItemID="{0A77C824-8C59-490B-8D92-013883C0E350}"/>
             <w:text/>
           </w:sdtPr>
           <w:sdtEndPr/>
@@ -1465,12 +1459,12 @@
               <w:szCs w:val="16"/>
             </w:rPr>
             <w:alias w:val="#Nav: /Header/PaymentMethodDescription"/>
-            <w:tag w:val="#Nav: BBC_WOSF_Sales_Invoice/50100"/>
+            <w:tag w:val="#Nav: BBC_WOSF_Sales_Invoice/50200"/>
             <w:id w:val="1071393589"/>
             <w:placeholder>
               <w:docPart w:val="DefaultPlaceholder_-1854013440"/>
             </w:placeholder>
-            <w:dataBinding w:prefixMappings="xmlns:ns0='urn:microsoft-dynamics-nav/reports/BBC_WOSF_Sales_Invoice/50100/'" w:xpath="/ns0:NavWordReportXmlPart[1]/ns0:Header[1]/ns0:PaymentMethodDescription[1]" w:storeItemID="{0B4328E1-B821-4044-B822-85A924035085}"/>
+            <w:dataBinding w:prefixMappings="xmlns:ns0='urn:microsoft-dynamics-nav/reports/BBC_WOSF_Sales_Invoice/50200/'" w:xpath="/ns0:NavWordReportXmlPart[1]/ns0:Header[1]/ns0:PaymentMethodDescription[1]" w:storeItemID="{0A77C824-8C59-490B-8D92-013883C0E350}"/>
             <w:text/>
           </w:sdtPr>
           <w:sdtEndPr/>
@@ -1509,12 +1503,12 @@
               <w:szCs w:val="16"/>
             </w:rPr>
             <w:alias w:val="#Nav: /Header/PaymentTermsDescription"/>
-            <w:tag w:val="#Nav: BBC_WOSF_Sales_Invoice/50100"/>
+            <w:tag w:val="#Nav: BBC_WOSF_Sales_Invoice/50200"/>
             <w:id w:val="633609543"/>
             <w:placeholder>
               <w:docPart w:val="DefaultPlaceholder_-1854013440"/>
             </w:placeholder>
-            <w:dataBinding w:prefixMappings="xmlns:ns0='urn:microsoft-dynamics-nav/reports/BBC_WOSF_Sales_Invoice/50100/'" w:xpath="/ns0:NavWordReportXmlPart[1]/ns0:Header[1]/ns0:PaymentTermsDescription[1]" w:storeItemID="{0B4328E1-B821-4044-B822-85A924035085}"/>
+            <w:dataBinding w:prefixMappings="xmlns:ns0='urn:microsoft-dynamics-nav/reports/BBC_WOSF_Sales_Invoice/50200/'" w:xpath="/ns0:NavWordReportXmlPart[1]/ns0:Header[1]/ns0:PaymentTermsDescription[1]" w:storeItemID="{0A77C824-8C59-490B-8D92-013883C0E350}"/>
             <w:text/>
           </w:sdtPr>
           <w:sdtEndPr/>
@@ -1553,12 +1547,12 @@
               <w:szCs w:val="16"/>
             </w:rPr>
             <w:alias w:val="#Nav: /Header/SalesPersonName"/>
-            <w:tag w:val="#Nav: BBC_WOSF_Sales_Invoice/50100"/>
+            <w:tag w:val="#Nav: BBC_WOSF_Sales_Invoice/50200"/>
             <w:id w:val="-1410302356"/>
             <w:placeholder>
               <w:docPart w:val="DefaultPlaceholder_-1854013440"/>
             </w:placeholder>
-            <w:dataBinding w:prefixMappings="xmlns:ns0='urn:microsoft-dynamics-nav/reports/BBC_WOSF_Sales_Invoice/50100/'" w:xpath="/ns0:NavWordReportXmlPart[1]/ns0:Header[1]/ns0:SalesPersonName[1]" w:storeItemID="{0B4328E1-B821-4044-B822-85A924035085}"/>
+            <w:dataBinding w:prefixMappings="xmlns:ns0='urn:microsoft-dynamics-nav/reports/BBC_WOSF_Sales_Invoice/50200/'" w:xpath="/ns0:NavWordReportXmlPart[1]/ns0:Header[1]/ns0:SalesPersonName[1]" w:storeItemID="{0A77C824-8C59-490B-8D92-013883C0E350}"/>
             <w:text/>
           </w:sdtPr>
           <w:sdtEndPr/>
@@ -1598,12 +1592,12 @@
               <w:lang w:val="da-DK"/>
             </w:rPr>
             <w:alias w:val="#Nav: /Header/OrderNo"/>
-            <w:tag w:val="#Nav: BBC_WOSF_Sales_Invoice/50100"/>
+            <w:tag w:val="#Nav: BBC_WOSF_Sales_Invoice/50200"/>
             <w:id w:val="-1169085570"/>
             <w:placeholder>
               <w:docPart w:val="DefaultPlaceholder_-1854013440"/>
             </w:placeholder>
-            <w:dataBinding w:prefixMappings="xmlns:ns0='urn:microsoft-dynamics-nav/reports/BBC_WOSF_Sales_Invoice/50100/'" w:xpath="/ns0:NavWordReportXmlPart[1]/ns0:Header[1]/ns0:OrderNo[1]" w:storeItemID="{0B4328E1-B821-4044-B822-85A924035085}"/>
+            <w:dataBinding w:prefixMappings="xmlns:ns0='urn:microsoft-dynamics-nav/reports/BBC_WOSF_Sales_Invoice/50200/'" w:xpath="/ns0:NavWordReportXmlPart[1]/ns0:Header[1]/ns0:OrderNo[1]" w:storeItemID="{0A77C824-8C59-490B-8D92-013883C0E350}"/>
             <w:text/>
           </w:sdtPr>
           <w:sdtEndPr/>
@@ -1637,6 +1631,794 @@
             </w:tc>
           </w:sdtContent>
         </w:sdt>
+      </w:tr>
+    </w:tbl>
+    <w:p>
+      <w:pPr>
+        <w:rPr>
+          <w:rFonts w:ascii="Segoe UI" w:hAnsi="Segoe UI" w:cs="Segoe UI"/>
+          <w:sz w:val="16"/>
+          <w:szCs w:val="16"/>
+        </w:rPr>
+      </w:pPr>
+    </w:p>
+    <w:tbl>
+      <w:tblPr>
+        <w:tblStyle w:val="TableGrid"/>
+        <w:tblW w:w="9634" w:type="dxa"/>
+        <w:tblBorders>
+          <w:top w:val="none" w:color="auto" w:sz="0" w:space="0"/>
+          <w:left w:val="none" w:color="auto" w:sz="0" w:space="0"/>
+          <w:bottom w:val="none" w:color="auto" w:sz="0" w:space="0"/>
+          <w:right w:val="none" w:color="auto" w:sz="0" w:space="0"/>
+          <w:insideH w:val="none" w:color="auto" w:sz="0" w:space="0"/>
+          <w:insideV w:val="none" w:color="auto" w:sz="0" w:space="0"/>
+        </w:tblBorders>
+        <w:tblLayout w:type="fixed"/>
+        <w:tblCellMar>
+          <w:left w:w="0" w:type="dxa"/>
+          <w:right w:w="284" w:type="dxa"/>
+        </w:tblCellMar>
+        <w:tblLook w:val="04A0" w:firstRow="1" w:lastRow="0" w:firstColumn="1" w:lastColumn="0" w:noHBand="0" w:noVBand="1"/>
+      </w:tblPr>
+      <w:tblGrid>
+        <w:gridCol w:w="2551"/>
+        <w:gridCol w:w="1697"/>
+        <w:gridCol w:w="1701"/>
+        <w:gridCol w:w="1701"/>
+        <w:gridCol w:w="1984"/>
+      </w:tblGrid>
+      <w:tr>
+        <w:tc>
+          <w:tcPr>
+            <w:tcW w:w="2551" w:type="dxa"/>
+          </w:tcPr>
+          <w:p>
+            <w:pPr>
+              <w:pStyle w:val="Heading1"/>
+              <w:outlineLvl w:val="0"/>
+              <w:rPr>
+                <w:rFonts w:ascii="Segoe UI" w:hAnsi="Segoe UI" w:cs="Segoe UI"/>
+                <w:sz w:val="16"/>
+              </w:rPr>
+            </w:pPr>
+            <w:r>
+              <w:rPr>
+                <w:rFonts w:ascii="Segoe UI" w:hAnsi="Segoe UI" w:cs="Segoe UI"/>
+                <w:sz w:val="16"/>
+              </w:rPr>
+              <w:t>Well</w:t>
+            </w:r>
+          </w:p>
+        </w:tc>
+        <w:tc>
+          <w:tcPr>
+            <w:tcW w:w="1697" w:type="dxa"/>
+          </w:tcPr>
+          <w:p>
+            <w:pPr>
+              <w:pStyle w:val="Heading1"/>
+              <w:outlineLvl w:val="0"/>
+              <w:rPr>
+                <w:rFonts w:ascii="Segoe UI" w:hAnsi="Segoe UI" w:cs="Segoe UI"/>
+                <w:sz w:val="16"/>
+              </w:rPr>
+            </w:pPr>
+            <w:r>
+              <w:rPr>
+                <w:rFonts w:ascii="Segoe UI" w:hAnsi="Segoe UI" w:cs="Segoe UI"/>
+                <w:sz w:val="16"/>
+              </w:rPr>
+              <w:t>Rig or CTU</w:t>
+            </w:r>
+          </w:p>
+        </w:tc>
+        <w:tc>
+          <w:tcPr>
+            <w:tcW w:w="1701" w:type="dxa"/>
+          </w:tcPr>
+          <w:p>
+            <w:pPr>
+              <w:pStyle w:val="Heading1"/>
+              <w:outlineLvl w:val="0"/>
+              <w:rPr>
+                <w:rFonts w:ascii="Segoe UI" w:hAnsi="Segoe UI" w:cs="Segoe UI"/>
+                <w:sz w:val="16"/>
+              </w:rPr>
+            </w:pPr>
+            <w:r>
+              <w:rPr>
+                <w:rFonts w:ascii="Segoe UI" w:hAnsi="Segoe UI" w:cs="Segoe UI"/>
+                <w:sz w:val="16"/>
+              </w:rPr>
+              <w:t>County</w:t>
+            </w:r>
+          </w:p>
+        </w:tc>
+        <w:tc>
+          <w:tcPr>
+            <w:tcW w:w="1701" w:type="dxa"/>
+            <w:tcMar>
+              <w:right w:w="0" w:type="dxa"/>
+            </w:tcMar>
+          </w:tcPr>
+          <w:p>
+            <w:pPr>
+              <w:pStyle w:val="Heading1"/>
+              <w:outlineLvl w:val="0"/>
+              <w:rPr>
+                <w:rFonts w:ascii="Segoe UI" w:hAnsi="Segoe UI" w:cs="Segoe UI"/>
+                <w:sz w:val="16"/>
+              </w:rPr>
+            </w:pPr>
+            <w:r>
+              <w:rPr>
+                <w:rFonts w:ascii="Segoe UI" w:hAnsi="Segoe UI" w:cs="Segoe UI"/>
+                <w:sz w:val="16"/>
+              </w:rPr>
+              <w:t>Customer Rep.</w:t>
+            </w:r>
+          </w:p>
+        </w:tc>
+        <w:tc>
+          <w:tcPr>
+            <w:tcW w:w="1984" w:type="dxa"/>
+          </w:tcPr>
+          <w:p>
+            <w:pPr>
+              <w:pStyle w:val="Heading1"/>
+              <w:outlineLvl w:val="0"/>
+              <w:rPr>
+                <w:rFonts w:ascii="Segoe UI" w:hAnsi="Segoe UI" w:cs="Segoe UI"/>
+                <w:sz w:val="16"/>
+              </w:rPr>
+            </w:pPr>
+            <w:r>
+              <w:rPr>
+                <w:rFonts w:ascii="Segoe UI" w:hAnsi="Segoe UI" w:cs="Segoe UI"/>
+                <w:sz w:val="16"/>
+              </w:rPr>
+              <w:t>WOS Job #</w:t>
+            </w:r>
+          </w:p>
+        </w:tc>
+      </w:tr>
+      <w:tr>
+        <w:sdt>
+          <w:sdtPr>
+            <w:rPr>
+              <w:rFonts w:ascii="Segoe UI" w:hAnsi="Segoe UI" w:cs="Segoe UI"/>
+              <w:sz w:val="16"/>
+              <w:szCs w:val="16"/>
+            </w:rPr>
+            <w:alias w:val="#Nav: /Header/HeaderWell"/>
+            <w:tag w:val="#Nav: BBC_WOSF_Sales_Invoice/50200"/>
+            <w:id w:val="-918789759"/>
+            <w:placeholder>
+              <w:docPart w:val="DefaultPlaceholder_-1854013440"/>
+            </w:placeholder>
+            <w:dataBinding w:prefixMappings="xmlns:ns0='urn:microsoft-dynamics-nav/reports/BBC_WOSF_Sales_Invoice/50200/'" w:xpath="/ns0:NavWordReportXmlPart[1]/ns0:Header[1]/ns0:HeaderWell[1]" w:storeItemID="{0A77C824-8C59-490B-8D92-013883C0E350}"/>
+            <w:text/>
+          </w:sdtPr>
+          <w:sdtEndPr/>
+          <w:sdtContent>
+            <w:tc>
+              <w:tcPr>
+                <w:tcW w:w="2551" w:type="dxa"/>
+              </w:tcPr>
+              <w:p>
+                <w:pPr>
+                  <w:rPr>
+                    <w:rFonts w:ascii="Segoe UI" w:hAnsi="Segoe UI" w:cs="Segoe UI"/>
+                    <w:sz w:val="16"/>
+                    <w:szCs w:val="16"/>
+                  </w:rPr>
+                </w:pPr>
+                <w:proofErr w:type="spellStart"/>
+                <w:r>
+                  <w:rPr>
+                    <w:rFonts w:ascii="Segoe UI" w:hAnsi="Segoe UI" w:cs="Segoe UI"/>
+                    <w:sz w:val="16"/>
+                    <w:szCs w:val="16"/>
+                  </w:rPr>
+                  <w:t>HeaderWell</w:t>
+                </w:r>
+                <w:proofErr w:type="spellEnd"/>
+              </w:p>
+            </w:tc>
+          </w:sdtContent>
+        </w:sdt>
+        <w:sdt>
+          <w:sdtPr>
+            <w:rPr>
+              <w:rFonts w:ascii="Segoe UI" w:hAnsi="Segoe UI" w:cs="Segoe UI"/>
+              <w:sz w:val="16"/>
+              <w:szCs w:val="16"/>
+            </w:rPr>
+            <w:alias w:val="#Nav: /Header/HeaderRigOrCTU"/>
+            <w:tag w:val="#Nav: BBC_WOSF_Sales_Invoice/50200"/>
+            <w:id w:val="-681353538"/>
+            <w:placeholder>
+              <w:docPart w:val="DefaultPlaceholder_-1854013440"/>
+            </w:placeholder>
+            <w:dataBinding w:prefixMappings="xmlns:ns0='urn:microsoft-dynamics-nav/reports/BBC_WOSF_Sales_Invoice/50200/'" w:xpath="/ns0:NavWordReportXmlPart[1]/ns0:Header[1]/ns0:HeaderRigOrCTU[1]" w:storeItemID="{0A77C824-8C59-490B-8D92-013883C0E350}"/>
+            <w:text/>
+          </w:sdtPr>
+          <w:sdtEndPr/>
+          <w:sdtContent>
+            <w:tc>
+              <w:tcPr>
+                <w:tcW w:w="1697" w:type="dxa"/>
+              </w:tcPr>
+              <w:p>
+                <w:pPr>
+                  <w:rPr>
+                    <w:rFonts w:ascii="Segoe UI" w:hAnsi="Segoe UI" w:cs="Segoe UI"/>
+                    <w:sz w:val="16"/>
+                    <w:szCs w:val="16"/>
+                  </w:rPr>
+                </w:pPr>
+                <w:proofErr w:type="spellStart"/>
+                <w:r>
+                  <w:rPr>
+                    <w:rFonts w:ascii="Segoe UI" w:hAnsi="Segoe UI" w:cs="Segoe UI"/>
+                    <w:sz w:val="16"/>
+                    <w:szCs w:val="16"/>
+                  </w:rPr>
+                  <w:t>HeaderRigOrCTU</w:t>
+                </w:r>
+                <w:proofErr w:type="spellEnd"/>
+              </w:p>
+            </w:tc>
+          </w:sdtContent>
+        </w:sdt>
+        <w:sdt>
+          <w:sdtPr>
+            <w:rPr>
+              <w:rFonts w:ascii="Segoe UI" w:hAnsi="Segoe UI" w:cs="Segoe UI"/>
+              <w:sz w:val="16"/>
+              <w:szCs w:val="16"/>
+            </w:rPr>
+            <w:alias w:val="#Nav: /Header/HeaderCounty"/>
+            <w:tag w:val="#Nav: BBC_WOSF_Sales_Invoice/50200"/>
+            <w:id w:val="-1991856525"/>
+            <w:placeholder>
+              <w:docPart w:val="DefaultPlaceholder_-1854013440"/>
+            </w:placeholder>
+            <w:dataBinding w:prefixMappings="xmlns:ns0='urn:microsoft-dynamics-nav/reports/BBC_WOSF_Sales_Invoice/50200/'" w:xpath="/ns0:NavWordReportXmlPart[1]/ns0:Header[1]/ns0:HeaderCounty[1]" w:storeItemID="{0A77C824-8C59-490B-8D92-013883C0E350}"/>
+            <w:text/>
+          </w:sdtPr>
+          <w:sdtEndPr/>
+          <w:sdtContent>
+            <w:tc>
+              <w:tcPr>
+                <w:tcW w:w="1701" w:type="dxa"/>
+              </w:tcPr>
+              <w:p>
+                <w:pPr>
+                  <w:rPr>
+                    <w:rFonts w:ascii="Segoe UI" w:hAnsi="Segoe UI" w:cs="Segoe UI"/>
+                    <w:sz w:val="16"/>
+                    <w:szCs w:val="16"/>
+                  </w:rPr>
+                </w:pPr>
+                <w:proofErr w:type="spellStart"/>
+                <w:r>
+                  <w:rPr>
+                    <w:rFonts w:ascii="Segoe UI" w:hAnsi="Segoe UI" w:cs="Segoe UI"/>
+                    <w:sz w:val="16"/>
+                    <w:szCs w:val="16"/>
+                  </w:rPr>
+                  <w:t>HeaderCounty</w:t>
+                </w:r>
+                <w:proofErr w:type="spellEnd"/>
+              </w:p>
+            </w:tc>
+          </w:sdtContent>
+        </w:sdt>
+        <w:sdt>
+          <w:sdtPr>
+            <w:rPr>
+              <w:rFonts w:ascii="Segoe UI" w:hAnsi="Segoe UI" w:cs="Segoe UI"/>
+              <w:sz w:val="16"/>
+              <w:szCs w:val="16"/>
+            </w:rPr>
+            <w:alias w:val="#Nav: /Header/HeaderCustomerRep"/>
+            <w:tag w:val="#Nav: BBC_WOSF_Sales_Invoice/50200"/>
+            <w:id w:val="-943375901"/>
+            <w:placeholder>
+              <w:docPart w:val="DefaultPlaceholder_-1854013440"/>
+            </w:placeholder>
+            <w:dataBinding w:prefixMappings="xmlns:ns0='urn:microsoft-dynamics-nav/reports/BBC_WOSF_Sales_Invoice/50200/'" w:xpath="/ns0:NavWordReportXmlPart[1]/ns0:Header[1]/ns0:HeaderCustomerRep[1]" w:storeItemID="{0A77C824-8C59-490B-8D92-013883C0E350}"/>
+            <w:text/>
+          </w:sdtPr>
+          <w:sdtEndPr/>
+          <w:sdtContent>
+            <w:tc>
+              <w:tcPr>
+                <w:tcW w:w="1701" w:type="dxa"/>
+                <w:tcMar>
+                  <w:right w:w="0" w:type="dxa"/>
+                </w:tcMar>
+              </w:tcPr>
+              <w:p>
+                <w:pPr>
+                  <w:rPr>
+                    <w:rFonts w:ascii="Segoe UI" w:hAnsi="Segoe UI" w:cs="Segoe UI"/>
+                    <w:sz w:val="16"/>
+                    <w:szCs w:val="16"/>
+                  </w:rPr>
+                </w:pPr>
+                <w:proofErr w:type="spellStart"/>
+                <w:r>
+                  <w:rPr>
+                    <w:rFonts w:ascii="Segoe UI" w:hAnsi="Segoe UI" w:cs="Segoe UI"/>
+                    <w:sz w:val="16"/>
+                    <w:szCs w:val="16"/>
+                  </w:rPr>
+                  <w:t>HeaderCustomerRep</w:t>
+                </w:r>
+                <w:proofErr w:type="spellEnd"/>
+              </w:p>
+            </w:tc>
+          </w:sdtContent>
+        </w:sdt>
+        <w:sdt>
+          <w:sdtPr>
+            <w:rPr>
+              <w:rFonts w:ascii="Segoe UI" w:hAnsi="Segoe UI" w:cs="Segoe UI"/>
+              <w:sz w:val="16"/>
+              <w:szCs w:val="16"/>
+            </w:rPr>
+            <w:alias w:val="#Nav: /Header/HeaderWOSJob"/>
+            <w:tag w:val="#Nav: BBC_WOSF_Sales_Invoice/50200"/>
+            <w:id w:val="477195464"/>
+            <w:placeholder>
+              <w:docPart w:val="DefaultPlaceholder_-1854013440"/>
+            </w:placeholder>
+            <w:dataBinding w:prefixMappings="xmlns:ns0='urn:microsoft-dynamics-nav/reports/BBC_WOSF_Sales_Invoice/50200/'" w:xpath="/ns0:NavWordReportXmlPart[1]/ns0:Header[1]/ns0:HeaderWOSJob[1]" w:storeItemID="{0A77C824-8C59-490B-8D92-013883C0E350}"/>
+            <w:text/>
+          </w:sdtPr>
+          <w:sdtEndPr/>
+          <w:sdtContent>
+            <w:tc>
+              <w:tcPr>
+                <w:tcW w:w="1984" w:type="dxa"/>
+              </w:tcPr>
+              <w:p>
+                <w:pPr>
+                  <w:rPr>
+                    <w:rFonts w:ascii="Segoe UI" w:hAnsi="Segoe UI" w:cs="Segoe UI"/>
+                    <w:sz w:val="16"/>
+                    <w:szCs w:val="16"/>
+                  </w:rPr>
+                </w:pPr>
+                <w:proofErr w:type="spellStart"/>
+                <w:r>
+                  <w:rPr>
+                    <w:rFonts w:ascii="Segoe UI" w:hAnsi="Segoe UI" w:cs="Segoe UI"/>
+                    <w:sz w:val="16"/>
+                    <w:szCs w:val="16"/>
+                  </w:rPr>
+                  <w:t>HeaderWOSJob</w:t>
+                </w:r>
+                <w:proofErr w:type="spellEnd"/>
+              </w:p>
+            </w:tc>
+          </w:sdtContent>
+        </w:sdt>
+      </w:tr>
+      <w:tr>
+        <w:tc>
+          <w:tcPr>
+            <w:tcW w:w="2551" w:type="dxa"/>
+          </w:tcPr>
+          <w:p>
+            <w:pPr>
+              <w:rPr>
+                <w:rFonts w:ascii="Segoe UI" w:hAnsi="Segoe UI" w:cs="Segoe UI"/>
+                <w:b/>
+                <w:bCs/>
+                <w:sz w:val="16"/>
+                <w:szCs w:val="16"/>
+              </w:rPr>
+            </w:pPr>
+          </w:p>
+        </w:tc>
+        <w:tc>
+          <w:tcPr>
+            <w:tcW w:w="1697" w:type="dxa"/>
+          </w:tcPr>
+          <w:p>
+            <w:pPr>
+              <w:rPr>
+                <w:rFonts w:ascii="Segoe UI" w:hAnsi="Segoe UI" w:cs="Segoe UI"/>
+                <w:b/>
+                <w:bCs/>
+                <w:sz w:val="16"/>
+                <w:szCs w:val="16"/>
+              </w:rPr>
+            </w:pPr>
+          </w:p>
+        </w:tc>
+        <w:tc>
+          <w:tcPr>
+            <w:tcW w:w="1701" w:type="dxa"/>
+          </w:tcPr>
+          <w:p>
+            <w:pPr>
+              <w:rPr>
+                <w:rFonts w:ascii="Segoe UI" w:hAnsi="Segoe UI" w:cs="Segoe UI"/>
+                <w:b/>
+                <w:bCs/>
+                <w:sz w:val="16"/>
+                <w:szCs w:val="16"/>
+              </w:rPr>
+            </w:pPr>
+          </w:p>
+        </w:tc>
+        <w:tc>
+          <w:tcPr>
+            <w:tcW w:w="1701" w:type="dxa"/>
+            <w:tcMar>
+              <w:right w:w="0" w:type="dxa"/>
+            </w:tcMar>
+          </w:tcPr>
+          <w:p>
+            <w:pPr>
+              <w:rPr>
+                <w:rFonts w:ascii="Segoe UI" w:hAnsi="Segoe UI" w:cs="Segoe UI"/>
+                <w:b/>
+                <w:bCs/>
+                <w:sz w:val="16"/>
+                <w:szCs w:val="16"/>
+                <w:lang w:val="da-DK"/>
+              </w:rPr>
+            </w:pPr>
+          </w:p>
+        </w:tc>
+        <w:tc>
+          <w:tcPr>
+            <w:tcW w:w="1984" w:type="dxa"/>
+          </w:tcPr>
+          <w:p>
+            <w:pPr>
+              <w:rPr>
+                <w:rFonts w:ascii="Segoe UI" w:hAnsi="Segoe UI" w:cs="Segoe UI"/>
+                <w:b/>
+                <w:bCs/>
+                <w:sz w:val="16"/>
+                <w:szCs w:val="16"/>
+                <w:lang w:val="da-DK"/>
+              </w:rPr>
+            </w:pPr>
+          </w:p>
+        </w:tc>
+      </w:tr>
+      <w:tr>
+        <w:tc>
+          <w:tcPr>
+            <w:tcW w:w="2551" w:type="dxa"/>
+          </w:tcPr>
+          <w:p>
+            <w:pPr>
+              <w:rPr>
+                <w:rFonts w:ascii="Segoe UI" w:hAnsi="Segoe UI" w:cs="Segoe UI"/>
+                <w:b/>
+                <w:bCs/>
+                <w:sz w:val="16"/>
+                <w:szCs w:val="16"/>
+              </w:rPr>
+            </w:pPr>
+            <w:r>
+              <w:rPr>
+                <w:rFonts w:ascii="Segoe UI" w:hAnsi="Segoe UI" w:cs="Segoe UI"/>
+                <w:b/>
+                <w:bCs/>
+                <w:sz w:val="16"/>
+                <w:szCs w:val="16"/>
+              </w:rPr>
+              <w:t>Customer Reference</w:t>
+            </w:r>
+          </w:p>
+        </w:tc>
+        <w:tc>
+          <w:tcPr>
+            <w:tcW w:w="1697" w:type="dxa"/>
+          </w:tcPr>
+          <w:p>
+            <w:pPr>
+              <w:rPr>
+                <w:rFonts w:ascii="Segoe UI" w:hAnsi="Segoe UI" w:cs="Segoe UI"/>
+                <w:b/>
+                <w:bCs/>
+                <w:sz w:val="16"/>
+                <w:szCs w:val="16"/>
+              </w:rPr>
+            </w:pPr>
+            <w:r>
+              <w:rPr>
+                <w:rFonts w:ascii="Segoe UI" w:hAnsi="Segoe UI" w:cs="Segoe UI"/>
+                <w:b/>
+                <w:bCs/>
+                <w:sz w:val="16"/>
+                <w:szCs w:val="16"/>
+              </w:rPr>
+              <w:t>Service Start Date</w:t>
+            </w:r>
+          </w:p>
+        </w:tc>
+        <w:tc>
+          <w:tcPr>
+            <w:tcW w:w="1701" w:type="dxa"/>
+          </w:tcPr>
+          <w:p>
+            <w:pPr>
+              <w:rPr>
+                <w:rFonts w:ascii="Segoe UI" w:hAnsi="Segoe UI" w:cs="Segoe UI"/>
+                <w:b/>
+                <w:bCs/>
+                <w:sz w:val="16"/>
+                <w:szCs w:val="16"/>
+              </w:rPr>
+            </w:pPr>
+            <w:r>
+              <w:rPr>
+                <w:rFonts w:ascii="Segoe UI" w:hAnsi="Segoe UI" w:cs="Segoe UI"/>
+                <w:b/>
+                <w:bCs/>
+                <w:sz w:val="16"/>
+                <w:szCs w:val="16"/>
+              </w:rPr>
+              <w:t>REP</w:t>
+            </w:r>
+          </w:p>
+        </w:tc>
+        <w:tc>
+          <w:tcPr>
+            <w:tcW w:w="1701" w:type="dxa"/>
+            <w:tcMar>
+              <w:right w:w="0" w:type="dxa"/>
+            </w:tcMar>
+          </w:tcPr>
+          <w:p>
+            <w:pPr>
+              <w:rPr>
+                <w:rFonts w:ascii="Segoe UI" w:hAnsi="Segoe UI" w:cs="Segoe UI"/>
+                <w:b/>
+                <w:bCs/>
+                <w:sz w:val="16"/>
+                <w:szCs w:val="16"/>
+                <w:lang w:val="da-DK"/>
+              </w:rPr>
+            </w:pPr>
+            <w:r>
+              <w:rPr>
+                <w:rFonts w:ascii="Segoe UI" w:hAnsi="Segoe UI" w:cs="Segoe UI"/>
+                <w:b/>
+                <w:bCs/>
+                <w:sz w:val="16"/>
+                <w:szCs w:val="16"/>
+                <w:lang w:val="da-DK"/>
+              </w:rPr>
+              <w:t>Customer PO</w:t>
+            </w:r>
+          </w:p>
+        </w:tc>
+        <w:tc>
+          <w:tcPr>
+            <w:tcW w:w="1984" w:type="dxa"/>
+          </w:tcPr>
+          <w:p>
+            <w:pPr>
+              <w:rPr>
+                <w:rFonts w:ascii="Segoe UI" w:hAnsi="Segoe UI" w:cs="Segoe UI"/>
+                <w:b/>
+                <w:bCs/>
+                <w:sz w:val="16"/>
+                <w:szCs w:val="16"/>
+                <w:lang w:val="da-DK"/>
+              </w:rPr>
+            </w:pPr>
+          </w:p>
+        </w:tc>
+      </w:tr>
+      <w:tr>
+        <w:sdt>
+          <w:sdtPr>
+            <w:rPr>
+              <w:rFonts w:ascii="Segoe UI" w:hAnsi="Segoe UI" w:cs="Segoe UI"/>
+              <w:sz w:val="16"/>
+              <w:szCs w:val="16"/>
+            </w:rPr>
+            <w:alias w:val="#Nav: /Header/HeaderCustomerReference"/>
+            <w:tag w:val="#Nav: BBC_WOSF_Sales_Invoice/50200"/>
+            <w:id w:val="-1801906950"/>
+            <w:placeholder>
+              <w:docPart w:val="DefaultPlaceholder_-1854013440"/>
+            </w:placeholder>
+            <w:dataBinding w:prefixMappings="xmlns:ns0='urn:microsoft-dynamics-nav/reports/BBC_WOSF_Sales_Invoice/50200/'" w:xpath="/ns0:NavWordReportXmlPart[1]/ns0:Header[1]/ns0:HeaderCustomerReference[1]" w:storeItemID="{0A77C824-8C59-490B-8D92-013883C0E350}"/>
+            <w:text/>
+          </w:sdtPr>
+          <w:sdtEndPr/>
+          <w:sdtContent>
+            <w:tc>
+              <w:tcPr>
+                <w:tcW w:w="2551" w:type="dxa"/>
+              </w:tcPr>
+              <w:p>
+                <w:pPr>
+                  <w:rPr>
+                    <w:rFonts w:ascii="Segoe UI" w:hAnsi="Segoe UI" w:cs="Segoe UI"/>
+                    <w:sz w:val="16"/>
+                    <w:szCs w:val="16"/>
+                  </w:rPr>
+                </w:pPr>
+                <w:proofErr w:type="spellStart"/>
+                <w:r>
+                  <w:rPr>
+                    <w:rFonts w:ascii="Segoe UI" w:hAnsi="Segoe UI" w:cs="Segoe UI"/>
+                    <w:sz w:val="16"/>
+                    <w:szCs w:val="16"/>
+                  </w:rPr>
+                  <w:t>HeaderCustomerReference</w:t>
+                </w:r>
+                <w:proofErr w:type="spellEnd"/>
+              </w:p>
+            </w:tc>
+          </w:sdtContent>
+        </w:sdt>
+        <w:sdt>
+          <w:sdtPr>
+            <w:rPr>
+              <w:rFonts w:ascii="Segoe UI" w:hAnsi="Segoe UI" w:cs="Segoe UI"/>
+              <w:sz w:val="16"/>
+              <w:szCs w:val="16"/>
+            </w:rPr>
+            <w:alias w:val="#Nav: /Header/HeaderServiceStartDate"/>
+            <w:tag w:val="#Nav: BBC_WOSF_Sales_Invoice/50200"/>
+            <w:id w:val="-1756349636"/>
+            <w:placeholder>
+              <w:docPart w:val="DefaultPlaceholder_-1854013440"/>
+            </w:placeholder>
+            <w:dataBinding w:prefixMappings="xmlns:ns0='urn:microsoft-dynamics-nav/reports/BBC_WOSF_Sales_Invoice/50200/'" w:xpath="/ns0:NavWordReportXmlPart[1]/ns0:Header[1]/ns0:HeaderServiceStartDate[1]" w:storeItemID="{0A77C824-8C59-490B-8D92-013883C0E350}"/>
+            <w:text/>
+          </w:sdtPr>
+          <w:sdtEndPr/>
+          <w:sdtContent>
+            <w:tc>
+              <w:tcPr>
+                <w:tcW w:w="1697" w:type="dxa"/>
+              </w:tcPr>
+              <w:p>
+                <w:pPr>
+                  <w:rPr>
+                    <w:rFonts w:ascii="Segoe UI" w:hAnsi="Segoe UI" w:cs="Segoe UI"/>
+                    <w:sz w:val="16"/>
+                    <w:szCs w:val="16"/>
+                  </w:rPr>
+                </w:pPr>
+                <w:proofErr w:type="spellStart"/>
+                <w:r>
+                  <w:rPr>
+                    <w:rFonts w:ascii="Segoe UI" w:hAnsi="Segoe UI" w:cs="Segoe UI"/>
+                    <w:sz w:val="16"/>
+                    <w:szCs w:val="16"/>
+                  </w:rPr>
+                  <w:t>HeaderServiceStartDate</w:t>
+                </w:r>
+                <w:proofErr w:type="spellEnd"/>
+              </w:p>
+            </w:tc>
+          </w:sdtContent>
+        </w:sdt>
+        <w:sdt>
+          <w:sdtPr>
+            <w:rPr>
+              <w:rFonts w:ascii="Segoe UI" w:hAnsi="Segoe UI" w:cs="Segoe UI"/>
+              <w:sz w:val="16"/>
+              <w:szCs w:val="16"/>
+            </w:rPr>
+            <w:alias w:val="#Nav: /Header/HeaderAFE"/>
+            <w:tag w:val="#Nav: BBC_WOSF_Sales_Invoice/50200"/>
+            <w:id w:val="392620996"/>
+            <w:placeholder>
+              <w:docPart w:val="DefaultPlaceholder_-1854013440"/>
+            </w:placeholder>
+            <w:dataBinding w:prefixMappings="xmlns:ns0='urn:microsoft-dynamics-nav/reports/BBC_WOSF_Sales_Invoice/50200/'" w:xpath="/ns0:NavWordReportXmlPart[1]/ns0:Header[1]/ns0:HeaderAFE[1]" w:storeItemID="{0A77C824-8C59-490B-8D92-013883C0E350}"/>
+            <w:text/>
+          </w:sdtPr>
+          <w:sdtEndPr/>
+          <w:sdtContent>
+            <w:tc>
+              <w:tcPr>
+                <w:tcW w:w="1701" w:type="dxa"/>
+              </w:tcPr>
+              <w:p>
+                <w:pPr>
+                  <w:rPr>
+                    <w:rFonts w:ascii="Segoe UI" w:hAnsi="Segoe UI" w:cs="Segoe UI"/>
+                    <w:sz w:val="16"/>
+                    <w:szCs w:val="16"/>
+                  </w:rPr>
+                </w:pPr>
+                <w:proofErr w:type="spellStart"/>
+                <w:r>
+                  <w:rPr>
+                    <w:rFonts w:ascii="Segoe UI" w:hAnsi="Segoe UI" w:cs="Segoe UI"/>
+                    <w:sz w:val="16"/>
+                    <w:szCs w:val="16"/>
+                  </w:rPr>
+                  <w:t>HeaderAFE</w:t>
+                </w:r>
+                <w:proofErr w:type="spellEnd"/>
+              </w:p>
+            </w:tc>
+          </w:sdtContent>
+        </w:sdt>
+        <w:sdt>
+          <w:sdtPr>
+            <w:rPr>
+              <w:rFonts w:ascii="Segoe UI" w:hAnsi="Segoe UI" w:cs="Segoe UI"/>
+              <w:sz w:val="16"/>
+              <w:szCs w:val="16"/>
+              <w:lang w:val="da-DK"/>
+            </w:rPr>
+            <w:alias w:val="#Nav: /Header/HeaderClientPO"/>
+            <w:tag w:val="#Nav: BBC_WOSF_Sales_Invoice/50200"/>
+            <w:id w:val="-1636248492"/>
+            <w:placeholder>
+              <w:docPart w:val="DefaultPlaceholder_-1854013440"/>
+            </w:placeholder>
+            <w:dataBinding w:prefixMappings="xmlns:ns0='urn:microsoft-dynamics-nav/reports/BBC_WOSF_Sales_Invoice/50200/'" w:xpath="/ns0:NavWordReportXmlPart[1]/ns0:Header[1]/ns0:HeaderClientPO[1]" w:storeItemID="{0A77C824-8C59-490B-8D92-013883C0E350}"/>
+            <w:text/>
+          </w:sdtPr>
+          <w:sdtEndPr/>
+          <w:sdtContent>
+            <w:tc>
+              <w:tcPr>
+                <w:tcW w:w="1701" w:type="dxa"/>
+                <w:tcMar>
+                  <w:right w:w="0" w:type="dxa"/>
+                </w:tcMar>
+              </w:tcPr>
+              <w:p>
+                <w:pPr>
+                  <w:rPr>
+                    <w:rFonts w:ascii="Segoe UI" w:hAnsi="Segoe UI" w:cs="Segoe UI"/>
+                    <w:sz w:val="16"/>
+                    <w:szCs w:val="16"/>
+                    <w:lang w:val="da-DK"/>
+                  </w:rPr>
+                </w:pPr>
+                <w:r>
+                  <w:rPr>
+                    <w:rFonts w:ascii="Segoe UI" w:hAnsi="Segoe UI" w:cs="Segoe UI"/>
+                    <w:sz w:val="16"/>
+                    <w:szCs w:val="16"/>
+                    <w:lang w:val="da-DK"/>
+                  </w:rPr>
+                  <w:t>HeaderClientPO</w:t>
+                </w:r>
+              </w:p>
+            </w:tc>
+          </w:sdtContent>
+        </w:sdt>
+        <w:tc>
+          <w:tcPr>
+            <w:tcW w:w="1984" w:type="dxa"/>
+          </w:tcPr>
+          <w:p>
+            <w:pPr>
+              <w:rPr>
+                <w:rFonts w:ascii="Segoe UI" w:hAnsi="Segoe UI" w:cs="Segoe UI"/>
+                <w:sz w:val="16"/>
+                <w:szCs w:val="16"/>
+                <w:lang w:val="da-DK"/>
+              </w:rPr>
+            </w:pPr>
+          </w:p>
+        </w:tc>
       </w:tr>
     </w:tbl>
     <w:p>
@@ -1691,12 +2473,12 @@
               <w:sz w:val="16"/>
             </w:rPr>
             <w:alias w:val="#Nav: /Header/Line/ItemNo_Line_Lbl"/>
-            <w:tag w:val="#Nav: BBC_WOSF_Sales_Invoice/50100"/>
+            <w:tag w:val="#Nav: BBC_WOSF_Sales_Invoice/50200"/>
             <w:id w:val="771446451"/>
             <w:placeholder>
               <w:docPart w:val="3B0D7927718E40B7BCE00F3DA407EA41"/>
             </w:placeholder>
-            <w:dataBinding w:prefixMappings="xmlns:ns0='urn:microsoft-dynamics-nav/reports/BBC_WOSF_Sales_Invoice/50100/'" w:xpath="/ns0:NavWordReportXmlPart[1]/ns0:Header[1]/ns0:Line[1]/ns0:ItemNo_Line_Lbl[1]" w:storeItemID="{0B4328E1-B821-4044-B822-85A924035085}"/>
+            <w:dataBinding w:prefixMappings="xmlns:ns0='urn:microsoft-dynamics-nav/reports/BBC_WOSF_Sales_Invoice/50200/'" w:xpath="/ns0:NavWordReportXmlPart[1]/ns0:Header[1]/ns0:Line[1]/ns0:ItemNo_Line_Lbl[1]" w:storeItemID="{0A77C824-8C59-490B-8D92-013883C0E350}"/>
             <w:text/>
           </w:sdtPr>
           <w:sdtEndPr/>
@@ -1704,9 +2486,6 @@
             <w:tc>
               <w:tcPr>
                 <w:tcW w:w="954" w:type="dxa"/>
-                <w:tcBorders>
-                  <w:bottom w:val="single" w:color="auto" w:sz="4" w:space="0"/>
-                </w:tcBorders>
                 <w:vAlign w:val="bottom"/>
               </w:tcPr>
               <w:p>
@@ -1738,12 +2517,12 @@
               <w:sz w:val="16"/>
             </w:rPr>
             <w:alias w:val="#Nav: /Header/Line/Description_Line_Lbl"/>
-            <w:tag w:val="#Nav: BBC_WOSF_Sales_Invoice/50100"/>
+            <w:tag w:val="#Nav: BBC_WOSF_Sales_Invoice/50200"/>
             <w:id w:val="1545399846"/>
             <w:placeholder>
               <w:docPart w:val="3B0D7927718E40B7BCE00F3DA407EA41"/>
             </w:placeholder>
-            <w:dataBinding w:prefixMappings="xmlns:ns0='urn:microsoft-dynamics-nav/reports/BBC_WOSF_Sales_Invoice/50100/'" w:xpath="/ns0:NavWordReportXmlPart[1]/ns0:Header[1]/ns0:Line[1]/ns0:Description_Line_Lbl[1]" w:storeItemID="{0B4328E1-B821-4044-B822-85A924035085}"/>
+            <w:dataBinding w:prefixMappings="xmlns:ns0='urn:microsoft-dynamics-nav/reports/BBC_WOSF_Sales_Invoice/50200/'" w:xpath="/ns0:NavWordReportXmlPart[1]/ns0:Header[1]/ns0:Line[1]/ns0:Description_Line_Lbl[1]" w:storeItemID="{0A77C824-8C59-490B-8D92-013883C0E350}"/>
             <w:text/>
           </w:sdtPr>
           <w:sdtEndPr/>
@@ -1751,9 +2530,6 @@
             <w:tc>
               <w:tcPr>
                 <w:tcW w:w="2018" w:type="dxa"/>
-                <w:tcBorders>
-                  <w:bottom w:val="single" w:color="auto" w:sz="4" w:space="0"/>
-                </w:tcBorders>
                 <w:vAlign w:val="bottom"/>
               </w:tcPr>
               <w:p>
@@ -1781,9 +2557,6 @@
         <w:tc>
           <w:tcPr>
             <w:tcW w:w="992" w:type="dxa"/>
-            <w:tcBorders>
-              <w:bottom w:val="single" w:color="auto" w:sz="4" w:space="0"/>
-            </w:tcBorders>
             <w:vAlign w:val="bottom"/>
           </w:tcPr>
           <w:p>
@@ -1807,9 +2580,6 @@
         <w:tc>
           <w:tcPr>
             <w:tcW w:w="993" w:type="dxa"/>
-            <w:tcBorders>
-              <w:bottom w:val="single" w:color="auto" w:sz="4" w:space="0"/>
-            </w:tcBorders>
             <w:vAlign w:val="bottom"/>
           </w:tcPr>
           <w:p>
@@ -1837,12 +2607,12 @@
               <w:sz w:val="16"/>
             </w:rPr>
             <w:alias w:val="#Nav: /Header/Line/UnitOfMeasure_Lbl"/>
-            <w:tag w:val="#Nav: BBC_WOSF_Sales_Invoice/50100"/>
+            <w:tag w:val="#Nav: BBC_WOSF_Sales_Invoice/50200"/>
             <w:id w:val="-1761207673"/>
             <w:placeholder>
               <w:docPart w:val="B79DCACD27E64A7B857B550C6534696A"/>
             </w:placeholder>
-            <w:dataBinding w:prefixMappings="xmlns:ns0='urn:microsoft-dynamics-nav/reports/BBC_WOSF_Sales_Invoice/50100/'" w:xpath="/ns0:NavWordReportXmlPart[1]/ns0:Header[1]/ns0:Line[1]/ns0:UnitOfMeasure_Lbl[1]" w:storeItemID="{0B4328E1-B821-4044-B822-85A924035085}"/>
+            <w:dataBinding w:prefixMappings="xmlns:ns0='urn:microsoft-dynamics-nav/reports/BBC_WOSF_Sales_Invoice/50200/'" w:xpath="/ns0:NavWordReportXmlPart[1]/ns0:Header[1]/ns0:Line[1]/ns0:UnitOfMeasure_Lbl[1]" w:storeItemID="{0A77C824-8C59-490B-8D92-013883C0E350}"/>
             <w:text/>
           </w:sdtPr>
           <w:sdtEndPr/>
@@ -1850,9 +2620,6 @@
             <w:tc>
               <w:tcPr>
                 <w:tcW w:w="567" w:type="dxa"/>
-                <w:tcBorders>
-                  <w:bottom w:val="single" w:color="auto" w:sz="4" w:space="0"/>
-                </w:tcBorders>
                 <w:vAlign w:val="bottom"/>
               </w:tcPr>
               <w:p>
@@ -1884,12 +2651,12 @@
               <w:sz w:val="16"/>
             </w:rPr>
             <w:alias w:val="#Nav: /Header/Line/UnitPrice_Lbl"/>
-            <w:tag w:val="#Nav: BBC_WOSF_Sales_Invoice/50100"/>
+            <w:tag w:val="#Nav: BBC_WOSF_Sales_Invoice/50200"/>
             <w:id w:val="254789271"/>
             <w:placeholder>
               <w:docPart w:val="B79DCACD27E64A7B857B550C6534696A"/>
             </w:placeholder>
-            <w:dataBinding w:prefixMappings="xmlns:ns0='urn:microsoft-dynamics-nav/reports/BBC_WOSF_Sales_Invoice/50100/'" w:xpath="/ns0:NavWordReportXmlPart[1]/ns0:Header[1]/ns0:Line[1]/ns0:UnitPrice_Lbl[1]" w:storeItemID="{0B4328E1-B821-4044-B822-85A924035085}"/>
+            <w:dataBinding w:prefixMappings="xmlns:ns0='urn:microsoft-dynamics-nav/reports/BBC_WOSF_Sales_Invoice/50200/'" w:xpath="/ns0:NavWordReportXmlPart[1]/ns0:Header[1]/ns0:Line[1]/ns0:UnitPrice_Lbl[1]" w:storeItemID="{0A77C824-8C59-490B-8D92-013883C0E350}"/>
             <w:text/>
           </w:sdtPr>
           <w:sdtEndPr/>
@@ -1897,14 +2664,12 @@
             <w:tc>
               <w:tcPr>
                 <w:tcW w:w="997" w:type="dxa"/>
-                <w:tcBorders>
-                  <w:bottom w:val="single" w:color="auto" w:sz="4" w:space="0"/>
-                </w:tcBorders>
                 <w:vAlign w:val="bottom"/>
               </w:tcPr>
               <w:p>
                 <w:pPr>
                   <w:pStyle w:val="Heading1"/>
+                  <w:jc w:val="right"/>
                   <w:outlineLvl w:val="0"/>
                   <w:rPr>
                     <w:rFonts w:ascii="Segoe UI" w:hAnsi="Segoe UI" w:cs="Segoe UI"/>
@@ -1927,14 +2692,12 @@
         <w:tc>
           <w:tcPr>
             <w:tcW w:w="709" w:type="dxa"/>
-            <w:tcBorders>
-              <w:bottom w:val="single" w:color="auto" w:sz="4" w:space="0"/>
-            </w:tcBorders>
             <w:vAlign w:val="bottom"/>
           </w:tcPr>
           <w:p>
             <w:pPr>
               <w:pStyle w:val="Heading1"/>
+              <w:jc w:val="right"/>
               <w:outlineLvl w:val="0"/>
               <w:rPr>
                 <w:rFonts w:ascii="Segoe UI" w:hAnsi="Segoe UI" w:cs="Segoe UI"/>
@@ -1950,12 +2713,12 @@
               <w:sz w:val="16"/>
             </w:rPr>
             <w:alias w:val="#Nav: /Header/Line/VATPct_Line_Lbl"/>
-            <w:tag w:val="#Nav: BBC_WOSF_Sales_Invoice/50100"/>
+            <w:tag w:val="#Nav: BBC_WOSF_Sales_Invoice/50200"/>
             <w:id w:val="4641075"/>
             <w:placeholder>
               <w:docPart w:val="DefaultPlaceholder_-1854013440"/>
             </w:placeholder>
-            <w:dataBinding w:prefixMappings="xmlns:ns0='urn:microsoft-dynamics-nav/reports/BBC_WOSF_Sales_Invoice/50100/'" w:xpath="/ns0:NavWordReportXmlPart[1]/ns0:Header[1]/ns0:Line[1]/ns0:VATPct_Line_Lbl[1]" w:storeItemID="{0B4328E1-B821-4044-B822-85A924035085}"/>
+            <w:dataBinding w:prefixMappings="xmlns:ns0='urn:microsoft-dynamics-nav/reports/BBC_WOSF_Sales_Invoice/50200/'" w:xpath="/ns0:NavWordReportXmlPart[1]/ns0:Header[1]/ns0:Line[1]/ns0:VATPct_Line_Lbl[1]" w:storeItemID="{0A77C824-8C59-490B-8D92-013883C0E350}"/>
             <w:text/>
           </w:sdtPr>
           <w:sdtEndPr/>
@@ -1963,9 +2726,6 @@
             <w:tc>
               <w:tcPr>
                 <w:tcW w:w="1134" w:type="dxa"/>
-                <w:tcBorders>
-                  <w:bottom w:val="single" w:color="auto" w:sz="4" w:space="0"/>
-                </w:tcBorders>
                 <w:vAlign w:val="bottom"/>
               </w:tcPr>
               <w:p>
@@ -1998,12 +2758,12 @@
               <w:sz w:val="16"/>
             </w:rPr>
             <w:alias w:val="#Nav: /Header/Line/LineAmount_Line_Lbl"/>
-            <w:tag w:val="#Nav: BBC_WOSF_Sales_Invoice/50100"/>
+            <w:tag w:val="#Nav: BBC_WOSF_Sales_Invoice/50200"/>
             <w:id w:val="1404646947"/>
             <w:placeholder>
               <w:docPart w:val="DefaultPlaceholder_-1854013440"/>
             </w:placeholder>
-            <w:dataBinding w:prefixMappings="xmlns:ns0='urn:microsoft-dynamics-nav/reports/BBC_WOSF_Sales_Invoice/50100/'" w:xpath="/ns0:NavWordReportXmlPart[1]/ns0:Header[1]/ns0:Line[1]/ns0:LineAmount_Line_Lbl[1]" w:storeItemID="{0B4328E1-B821-4044-B822-85A924035085}"/>
+            <w:dataBinding w:prefixMappings="xmlns:ns0='urn:microsoft-dynamics-nav/reports/BBC_WOSF_Sales_Invoice/50200/'" w:xpath="/ns0:NavWordReportXmlPart[1]/ns0:Header[1]/ns0:Line[1]/ns0:LineAmount_Line_Lbl[1]" w:storeItemID="{0A77C824-8C59-490B-8D92-013883C0E350}"/>
             <w:text/>
           </w:sdtPr>
           <w:sdtEndPr/>
@@ -2011,9 +2771,6 @@
             <w:tc>
               <w:tcPr>
                 <w:tcW w:w="1270" w:type="dxa"/>
-                <w:tcBorders>
-                  <w:bottom w:val="single" w:color="auto" w:sz="4" w:space="0"/>
-                </w:tcBorders>
                 <w:tcMar>
                   <w:right w:w="0" w:type="dxa"/>
                 </w:tcMar>
@@ -2051,9 +2808,6 @@
         <w:tc>
           <w:tcPr>
             <w:tcW w:w="954" w:type="dxa"/>
-            <w:tcBorders>
-              <w:top w:val="single" w:color="auto" w:sz="4" w:space="0"/>
-            </w:tcBorders>
           </w:tcPr>
           <w:p>
             <w:pPr>
@@ -2069,9 +2823,6 @@
         <w:tc>
           <w:tcPr>
             <w:tcW w:w="2018" w:type="dxa"/>
-            <w:tcBorders>
-              <w:top w:val="single" w:color="auto" w:sz="4" w:space="0"/>
-            </w:tcBorders>
           </w:tcPr>
           <w:p>
             <w:pPr>
@@ -2087,9 +2838,6 @@
         <w:tc>
           <w:tcPr>
             <w:tcW w:w="992" w:type="dxa"/>
-            <w:tcBorders>
-              <w:top w:val="single" w:color="auto" w:sz="4" w:space="0"/>
-            </w:tcBorders>
           </w:tcPr>
           <w:p>
             <w:pPr>
@@ -2105,9 +2853,6 @@
         <w:tc>
           <w:tcPr>
             <w:tcW w:w="993" w:type="dxa"/>
-            <w:tcBorders>
-              <w:top w:val="single" w:color="auto" w:sz="4" w:space="0"/>
-            </w:tcBorders>
           </w:tcPr>
           <w:p>
             <w:pPr>
@@ -2123,9 +2868,6 @@
         <w:tc>
           <w:tcPr>
             <w:tcW w:w="567" w:type="dxa"/>
-            <w:tcBorders>
-              <w:top w:val="single" w:color="auto" w:sz="4" w:space="0"/>
-            </w:tcBorders>
           </w:tcPr>
           <w:p>
             <w:pPr>
@@ -2141,9 +2883,6 @@
         <w:tc>
           <w:tcPr>
             <w:tcW w:w="997" w:type="dxa"/>
-            <w:tcBorders>
-              <w:top w:val="single" w:color="auto" w:sz="4" w:space="0"/>
-            </w:tcBorders>
           </w:tcPr>
           <w:p>
             <w:pPr>
@@ -2159,9 +2898,6 @@
         <w:tc>
           <w:tcPr>
             <w:tcW w:w="709" w:type="dxa"/>
-            <w:tcBorders>
-              <w:top w:val="single" w:color="auto" w:sz="4" w:space="0"/>
-            </w:tcBorders>
           </w:tcPr>
           <w:p>
             <w:pPr>
@@ -2177,9 +2913,6 @@
         <w:tc>
           <w:tcPr>
             <w:tcW w:w="1134" w:type="dxa"/>
-            <w:tcBorders>
-              <w:top w:val="single" w:color="auto" w:sz="4" w:space="0"/>
-            </w:tcBorders>
           </w:tcPr>
           <w:p>
             <w:pPr>
@@ -2195,9 +2928,6 @@
         <w:tc>
           <w:tcPr>
             <w:tcW w:w="1270" w:type="dxa"/>
-            <w:tcBorders>
-              <w:top w:val="single" w:color="auto" w:sz="4" w:space="0"/>
-            </w:tcBorders>
             <w:tcMar>
               <w:right w:w="0" w:type="dxa"/>
             </w:tcMar>
@@ -2223,9 +2953,9 @@
             <w:lang w:val="en-CA" w:eastAsia="en-CA"/>
           </w:rPr>
           <w:alias w:val="#Nav: /Header/Line"/>
-          <w:tag w:val="#Nav: BBC_WOSF_Sales_Invoice/50100"/>
+          <w:tag w:val="#Nav: BBC_WOSF_Sales_Invoice/50200"/>
           <w:id w:val="1327254768"/>
-          <w15:dataBinding w:prefixMappings="xmlns:ns0='urn:microsoft-dynamics-nav/reports/BBC_WOSF_Sales_Invoice/50100/'" w:xpath="/ns0:NavWordReportXmlPart[1]/ns0:Header[1]/ns0:Line" w:storeItemID="{0B4328E1-B821-4044-B822-85A924035085}"/>
+          <w15:dataBinding w:prefixMappings="xmlns:ns0='urn:microsoft-dynamics-nav/reports/BBC_WOSF_Sales_Invoice/50200/'" w:xpath="/ns0:NavWordReportXmlPart[1]/ns0:Header[1]/ns0:Line" w:storeItemID="{0A77C824-8C59-490B-8D92-013883C0E350}"/>
           <w15:repeatingSection/>
         </w:sdtPr>
         <w:sdtEndPr/>
@@ -2260,12 +2990,12 @@
                       <w:lang w:val="en-CA" w:eastAsia="en-CA"/>
                     </w:rPr>
                     <w:alias w:val="#Nav: /Header/Line/ItemNo_Line"/>
-                    <w:tag w:val="#Nav: BBC_WOSF_Sales_Invoice/50100"/>
+                    <w:tag w:val="#Nav: BBC_WOSF_Sales_Invoice/50200"/>
                     <w:id w:val="-1032108260"/>
                     <w:placeholder>
                       <w:docPart w:val="1AA46F5DF4F84067B175B1AAF91B87DD"/>
                     </w:placeholder>
-                    <w:dataBinding w:prefixMappings="xmlns:ns0='urn:microsoft-dynamics-nav/reports/BBC_WOSF_Sales_Invoice/50100/'" w:xpath="/ns0:NavWordReportXmlPart[1]/ns0:Header[1]/ns0:Line[1]/ns0:ItemNo_Line[1]" w:storeItemID="{0B4328E1-B821-4044-B822-85A924035085}"/>
+                    <w:dataBinding w:prefixMappings="xmlns:ns0='urn:microsoft-dynamics-nav/reports/BBC_WOSF_Sales_Invoice/50200/'" w:xpath="/ns0:NavWordReportXmlPart[1]/ns0:Header[1]/ns0:Line[1]/ns0:ItemNo_Line[1]" w:storeItemID="{0A77C824-8C59-490B-8D92-013883C0E350}"/>
                     <w:text/>
                   </w:sdtPr>
                   <w:sdtEndPr>
@@ -2309,12 +3039,12 @@
                       <w:szCs w:val="16"/>
                     </w:rPr>
                     <w:alias w:val="#Nav: /Header/Line/Description_Line"/>
-                    <w:tag w:val="#Nav: BBC_WOSF_Sales_Invoice/50100"/>
+                    <w:tag w:val="#Nav: BBC_WOSF_Sales_Invoice/50200"/>
                     <w:id w:val="-1420935410"/>
                     <w:placeholder>
                       <w:docPart w:val="9812C3C64799486697CAFE3523CD906C"/>
                     </w:placeholder>
-                    <w:dataBinding w:prefixMappings="xmlns:ns0='urn:microsoft-dynamics-nav/reports/BBC_WOSF_Sales_Invoice/50100/'" w:xpath="/ns0:NavWordReportXmlPart[1]/ns0:Header[1]/ns0:Line[1]/ns0:Description_Line[1]" w:storeItemID="{0B4328E1-B821-4044-B822-85A924035085}"/>
+                    <w:dataBinding w:prefixMappings="xmlns:ns0='urn:microsoft-dynamics-nav/reports/BBC_WOSF_Sales_Invoice/50200/'" w:xpath="/ns0:NavWordReportXmlPart[1]/ns0:Header[1]/ns0:Line[1]/ns0:Description_Line[1]" w:storeItemID="{0A77C824-8C59-490B-8D92-013883C0E350}"/>
                     <w:text/>
                   </w:sdtPr>
                   <w:sdtEndPr/>
@@ -2353,12 +3083,12 @@
                       <w:szCs w:val="16"/>
                     </w:rPr>
                     <w:alias w:val="#Nav: /Header/Line/ShipmentDate_Line"/>
-                    <w:tag w:val="#Nav: BBC_WOSF_Sales_Invoice/50100"/>
+                    <w:tag w:val="#Nav: BBC_WOSF_Sales_Invoice/50200"/>
                     <w:id w:val="1811594781"/>
                     <w:placeholder>
                       <w:docPart w:val="B79DCACD27E64A7B857B550C6534696A"/>
                     </w:placeholder>
-                    <w:dataBinding w:prefixMappings="xmlns:ns0='urn:microsoft-dynamics-nav/reports/BBC_WOSF_Sales_Invoice/50100/'" w:xpath="/ns0:NavWordReportXmlPart[1]/ns0:Header[1]/ns0:Line[1]/ns0:ShipmentDate_Line[1]" w:storeItemID="{0B4328E1-B821-4044-B822-85A924035085}"/>
+                    <w:dataBinding w:prefixMappings="xmlns:ns0='urn:microsoft-dynamics-nav/reports/BBC_WOSF_Sales_Invoice/50200/'" w:xpath="/ns0:NavWordReportXmlPart[1]/ns0:Header[1]/ns0:Line[1]/ns0:ShipmentDate_Line[1]" w:storeItemID="{0A77C824-8C59-490B-8D92-013883C0E350}"/>
                     <w:text/>
                   </w:sdtPr>
                   <w:sdtEndPr/>
@@ -2397,12 +3127,12 @@
                       <w:szCs w:val="16"/>
                     </w:rPr>
                     <w:alias w:val="#Nav: /Header/Line/QtyText"/>
-                    <w:tag w:val="#Nav: BBC_WOSF_Sales_Invoice/50100"/>
+                    <w:tag w:val="#Nav: BBC_WOSF_Sales_Invoice/50200"/>
                     <w:id w:val="2077928566"/>
                     <w:placeholder>
                       <w:docPart w:val="DefaultPlaceholder_-1854013440"/>
                     </w:placeholder>
-                    <w:dataBinding w:prefixMappings="xmlns:ns0='urn:microsoft-dynamics-nav/reports/BBC_WOSF_Sales_Invoice/50100/'" w:xpath="/ns0:NavWordReportXmlPart[1]/ns0:Header[1]/ns0:Line[1]/ns0:QtyText[1]" w:storeItemID="{0B4328E1-B821-4044-B822-85A924035085}"/>
+                    <w:dataBinding w:prefixMappings="xmlns:ns0='urn:microsoft-dynamics-nav/reports/BBC_WOSF_Sales_Invoice/50200/'" w:xpath="/ns0:NavWordReportXmlPart[1]/ns0:Header[1]/ns0:Line[1]/ns0:QtyText[1]" w:storeItemID="{0A77C824-8C59-490B-8D92-013883C0E350}"/>
                     <w:text/>
                   </w:sdtPr>
                   <w:sdtEndPr/>
@@ -2441,12 +3171,12 @@
                       <w:szCs w:val="16"/>
                     </w:rPr>
                     <w:alias w:val="#Nav: /Header/Line/UnitOfMeasure"/>
-                    <w:tag w:val="#Nav: BBC_WOSF_Sales_Invoice/50100"/>
+                    <w:tag w:val="#Nav: BBC_WOSF_Sales_Invoice/50200"/>
                     <w:id w:val="-74513154"/>
                     <w:placeholder>
                       <w:docPart w:val="B79DCACD27E64A7B857B550C6534696A"/>
                     </w:placeholder>
-                    <w:dataBinding w:prefixMappings="xmlns:ns0='urn:microsoft-dynamics-nav/reports/BBC_WOSF_Sales_Invoice/50100/'" w:xpath="/ns0:NavWordReportXmlPart[1]/ns0:Header[1]/ns0:Line[1]/ns0:UnitOfMeasure[1]" w:storeItemID="{0B4328E1-B821-4044-B822-85A924035085}"/>
+                    <w:dataBinding w:prefixMappings="xmlns:ns0='urn:microsoft-dynamics-nav/reports/BBC_WOSF_Sales_Invoice/50200/'" w:xpath="/ns0:NavWordReportXmlPart[1]/ns0:Header[1]/ns0:Line[1]/ns0:UnitOfMeasure[1]" w:storeItemID="{0A77C824-8C59-490B-8D92-013883C0E350}"/>
                     <w:text/>
                   </w:sdtPr>
                   <w:sdtEndPr/>
@@ -2485,12 +3215,12 @@
                       <w:szCs w:val="16"/>
                     </w:rPr>
                     <w:alias w:val="#Nav: /Header/Line/UnitPriceText"/>
-                    <w:tag w:val="#Nav: BBC_WOSF_Sales_Invoice/50100"/>
+                    <w:tag w:val="#Nav: BBC_WOSF_Sales_Invoice/50200"/>
                     <w:id w:val="529376173"/>
                     <w:placeholder>
                       <w:docPart w:val="DefaultPlaceholder_-1854013440"/>
                     </w:placeholder>
-                    <w:dataBinding w:prefixMappings="xmlns:ns0='urn:microsoft-dynamics-nav/reports/BBC_WOSF_Sales_Invoice/50100/'" w:xpath="/ns0:NavWordReportXmlPart[1]/ns0:Header[1]/ns0:Line[1]/ns0:UnitPriceText[1]" w:storeItemID="{0B4328E1-B821-4044-B822-85A924035085}"/>
+                    <w:dataBinding w:prefixMappings="xmlns:ns0='urn:microsoft-dynamics-nav/reports/BBC_WOSF_Sales_Invoice/50200/'" w:xpath="/ns0:NavWordReportXmlPart[1]/ns0:Header[1]/ns0:Line[1]/ns0:UnitPriceText[1]" w:storeItemID="{0A77C824-8C59-490B-8D92-013883C0E350}"/>
                     <w:text/>
                   </w:sdtPr>
                   <w:sdtEndPr/>
@@ -2501,6 +3231,7 @@
                       </w:tcPr>
                       <w:p>
                         <w:pPr>
+                          <w:jc w:val="right"/>
                           <w:rPr>
                             <w:rFonts w:ascii="Segoe UI" w:hAnsi="Segoe UI" w:cs="Segoe UI"/>
                             <w:sz w:val="16"/>
@@ -2529,12 +3260,12 @@
                       <w:szCs w:val="16"/>
                     </w:rPr>
                     <w:alias w:val="#Nav: /Header/Line/LineDiscountPercentText_Line"/>
-                    <w:tag w:val="#Nav: BBC_WOSF_Sales_Invoice/50100"/>
+                    <w:tag w:val="#Nav: BBC_WOSF_Sales_Invoice/50200"/>
                     <w:id w:val="1581487325"/>
                     <w:placeholder>
                       <w:docPart w:val="DefaultPlaceholder_-1854013440"/>
                     </w:placeholder>
-                    <w:dataBinding w:prefixMappings="xmlns:ns0='urn:microsoft-dynamics-nav/reports/BBC_WOSF_Sales_Invoice/50100/'" w:xpath="/ns0:NavWordReportXmlPart[1]/ns0:Header[1]/ns0:Line[1]/ns0:LineDiscountPercentText_Line[1]" w:storeItemID="{0B4328E1-B821-4044-B822-85A924035085}"/>
+                    <w:dataBinding w:prefixMappings="xmlns:ns0='urn:microsoft-dynamics-nav/reports/BBC_WOSF_Sales_Invoice/50200/'" w:xpath="/ns0:NavWordReportXmlPart[1]/ns0:Header[1]/ns0:Line[1]/ns0:LineDiscountPercentText_Line[1]" w:storeItemID="{0A77C824-8C59-490B-8D92-013883C0E350}"/>
                     <w:text/>
                   </w:sdtPr>
                   <w:sdtEndPr/>
@@ -2545,6 +3276,7 @@
                       </w:tcPr>
                       <w:p>
                         <w:pPr>
+                          <w:jc w:val="right"/>
                           <w:rPr>
                             <w:rFonts w:ascii="Segoe UI" w:hAnsi="Segoe UI" w:cs="Segoe UI"/>
                             <w:sz w:val="16"/>
@@ -2573,12 +3305,12 @@
                       <w:szCs w:val="16"/>
                     </w:rPr>
                     <w:alias w:val="#Nav: /Header/Line/TaxPercentText"/>
-                    <w:tag w:val="#Nav: BBC_WOSF_Sales_Invoice/50100"/>
+                    <w:tag w:val="#Nav: BBC_WOSF_Sales_Invoice/50200"/>
                     <w:id w:val="371117378"/>
                     <w:placeholder>
                       <w:docPart w:val="DefaultPlaceholder_-1854013440"/>
                     </w:placeholder>
-                    <w:dataBinding w:prefixMappings="xmlns:ns0='urn:microsoft-dynamics-nav/reports/BBC_WOSF_Sales_Invoice/50100/'" w:xpath="/ns0:NavWordReportXmlPart[1]/ns0:Header[1]/ns0:Line[1]/ns0:TaxPercentText[1]" w:storeItemID="{0B4328E1-B821-4044-B822-85A924035085}"/>
+                    <w:dataBinding w:prefixMappings="xmlns:ns0='urn:microsoft-dynamics-nav/reports/BBC_WOSF_Sales_Invoice/50200/'" w:xpath="/ns0:NavWordReportXmlPart[1]/ns0:Header[1]/ns0:Line[1]/ns0:TaxPercentText[1]" w:storeItemID="{0A77C824-8C59-490B-8D92-013883C0E350}"/>
                     <w:text/>
                   </w:sdtPr>
                   <w:sdtEndPr/>
@@ -2618,12 +3350,12 @@
                       <w:szCs w:val="16"/>
                     </w:rPr>
                     <w:alias w:val="#Nav: /Header/Line/LineAmtText"/>
-                    <w:tag w:val="#Nav: BBC_WOSF_Sales_Invoice/50100"/>
+                    <w:tag w:val="#Nav: BBC_WOSF_Sales_Invoice/50200"/>
                     <w:id w:val="304512182"/>
                     <w:placeholder>
                       <w:docPart w:val="DefaultPlaceholder_-1854013440"/>
                     </w:placeholder>
-                    <w:dataBinding w:prefixMappings="xmlns:ns0='urn:microsoft-dynamics-nav/reports/BBC_WOSF_Sales_Invoice/50100/'" w:xpath="/ns0:NavWordReportXmlPart[1]/ns0:Header[1]/ns0:Line[1]/ns0:LineAmtText[1]" w:storeItemID="{0B4328E1-B821-4044-B822-85A924035085}"/>
+                    <w:dataBinding w:prefixMappings="xmlns:ns0='urn:microsoft-dynamics-nav/reports/BBC_WOSF_Sales_Invoice/50200/'" w:xpath="/ns0:NavWordReportXmlPart[1]/ns0:Header[1]/ns0:Line[1]/ns0:LineAmtText[1]" w:storeItemID="{0A77C824-8C59-490B-8D92-013883C0E350}"/>
                     <w:text/>
                   </w:sdtPr>
                   <w:sdtEndPr/>
@@ -2701,9 +3433,9 @@
             <w:lang w:val="en-CA" w:eastAsia="en-CA"/>
           </w:rPr>
           <w:alias w:val="#Nav: /Header/ReportTotalsLine"/>
-          <w:tag w:val="#Nav: BBC_WOSF_Sales_Invoice/50100"/>
+          <w:tag w:val="#Nav: BBC_WOSF_Sales_Invoice/50200"/>
           <w:id w:val="-142890588"/>
-          <w15:dataBinding w:prefixMappings="xmlns:ns0='urn:microsoft-dynamics-nav/reports/BBC_WOSF_Sales_Invoice/50100/'" w:xpath="/ns0:NavWordReportXmlPart[1]/ns0:Header[1]/ns0:ReportTotalsLine" w:storeItemID="{0B4328E1-B821-4044-B822-85A924035085}"/>
+          <w15:dataBinding w:prefixMappings="xmlns:ns0='urn:microsoft-dynamics-nav/reports/BBC_WOSF_Sales_Invoice/50200/'" w:xpath="/ns0:NavWordReportXmlPart[1]/ns0:Header[1]/ns0:ReportTotalsLine" w:storeItemID="{0A77C824-8C59-490B-8D92-013883C0E350}"/>
           <w15:repeatingSection/>
         </w:sdtPr>
         <w:sdtEndPr/>
@@ -2734,12 +3466,12 @@
                       <w:lang w:val="en-CA" w:eastAsia="en-CA"/>
                     </w:rPr>
                     <w:alias w:val="#Nav: /Header/ReportTotalsLine/Description_ReportTotalsLine"/>
-                    <w:tag w:val="#Nav: BBC_WOSF_Sales_Invoice/50100"/>
+                    <w:tag w:val="#Nav: BBC_WOSF_Sales_Invoice/50200"/>
                     <w:id w:val="-876308811"/>
                     <w:placeholder>
                       <w:docPart w:val="DefaultPlaceholder_-1854013440"/>
                     </w:placeholder>
-                    <w:dataBinding w:prefixMappings="xmlns:ns0='urn:microsoft-dynamics-nav/reports/BBC_WOSF_Sales_Invoice/50100/'" w:xpath="/ns0:NavWordReportXmlPart[1]/ns0:Header[1]/ns0:ReportTotalsLine[1]/ns0:Description_ReportTotalsLine[1]" w:storeItemID="{0B4328E1-B821-4044-B822-85A924035085}"/>
+                    <w:dataBinding w:prefixMappings="xmlns:ns0='urn:microsoft-dynamics-nav/reports/BBC_WOSF_Sales_Invoice/50200/'" w:xpath="/ns0:NavWordReportXmlPart[1]/ns0:Header[1]/ns0:ReportTotalsLine[1]/ns0:Description_ReportTotalsLine[1]" w:storeItemID="{0A77C824-8C59-490B-8D92-013883C0E350}"/>
                     <w:text/>
                   </w:sdtPr>
                   <w:sdtEndPr>
@@ -2783,12 +3515,12 @@
                       <w:szCs w:val="16"/>
                     </w:rPr>
                     <w:alias w:val="#Nav: /Header/ReportTotalsLine/Amount_ReportTotalsLine"/>
-                    <w:tag w:val="#Nav: BBC_WOSF_Sales_Invoice/50100"/>
+                    <w:tag w:val="#Nav: BBC_WOSF_Sales_Invoice/50200"/>
                     <w:id w:val="-1651597322"/>
                     <w:placeholder>
                       <w:docPart w:val="DefaultPlaceholder_-1854013440"/>
                     </w:placeholder>
-                    <w:dataBinding w:prefixMappings="xmlns:ns0='urn:microsoft-dynamics-nav/reports/BBC_WOSF_Sales_Invoice/50100/'" w:xpath="/ns0:NavWordReportXmlPart[1]/ns0:Header[1]/ns0:ReportTotalsLine[1]/ns0:Amount_ReportTotalsLine[1]" w:storeItemID="{0B4328E1-B821-4044-B822-85A924035085}"/>
+                    <w:dataBinding w:prefixMappings="xmlns:ns0='urn:microsoft-dynamics-nav/reports/BBC_WOSF_Sales_Invoice/50200/'" w:xpath="/ns0:NavWordReportXmlPart[1]/ns0:Header[1]/ns0:ReportTotalsLine[1]/ns0:Amount_ReportTotalsLine[1]" w:storeItemID="{0A77C824-8C59-490B-8D92-013883C0E350}"/>
                     <w:text/>
                   </w:sdtPr>
                   <w:sdtEndPr/>
@@ -2848,9 +3580,6 @@
         <w:tc>
           <w:tcPr>
             <w:tcW w:w="2038" w:type="dxa"/>
-            <w:tcBorders>
-              <w:bottom w:val="single" w:color="auto" w:sz="4" w:space="0"/>
-            </w:tcBorders>
           </w:tcPr>
           <w:p>
             <w:pPr>
@@ -2877,12 +3606,12 @@
               <w:szCs w:val="16"/>
             </w:rPr>
             <w:alias w:val="#Nav: /Header/Totals/TotalIncludingVATText"/>
-            <w:tag w:val="#Nav: BBC_WOSF_Sales_Invoice/50100"/>
+            <w:tag w:val="#Nav: BBC_WOSF_Sales_Invoice/50200"/>
             <w:id w:val="-1988854727"/>
             <w:placeholder>
               <w:docPart w:val="DefaultPlaceholder_-1854013440"/>
             </w:placeholder>
-            <w:dataBinding w:prefixMappings="xmlns:ns0='urn:microsoft-dynamics-nav/reports/BBC_WOSF_Sales_Invoice/50100/'" w:xpath="/ns0:NavWordReportXmlPart[1]/ns0:Header[1]/ns0:Totals[1]/ns0:TotalIncludingVATText[1]" w:storeItemID="{0B4328E1-B821-4044-B822-85A924035085}"/>
+            <w:dataBinding w:prefixMappings="xmlns:ns0='urn:microsoft-dynamics-nav/reports/BBC_WOSF_Sales_Invoice/50200/'" w:xpath="/ns0:NavWordReportXmlPart[1]/ns0:Header[1]/ns0:Totals[1]/ns0:TotalIncludingVATText[1]" w:storeItemID="{0A77C824-8C59-490B-8D92-013883C0E350}"/>
             <w:text/>
           </w:sdtPr>
           <w:sdtEndPr/>
@@ -2927,12 +3656,12 @@
               <w:szCs w:val="16"/>
             </w:rPr>
             <w:alias w:val="#Nav: /Header/Totals/TotalNetAmount"/>
-            <w:tag w:val="#Nav: BBC_WOSF_Sales_Invoice/50100"/>
+            <w:tag w:val="#Nav: BBC_WOSF_Sales_Invoice/50200"/>
             <w:id w:val="158656490"/>
             <w:placeholder>
               <w:docPart w:val="DefaultPlaceholder_-1854013440"/>
             </w:placeholder>
-            <w:dataBinding w:prefixMappings="xmlns:ns0='urn:microsoft-dynamics-nav/reports/BBC_WOSF_Sales_Invoice/50100/'" w:xpath="/ns0:NavWordReportXmlPart[1]/ns0:Header[1]/ns0:Totals[1]/ns0:TotalNetAmount[1]" w:storeItemID="{0B4328E1-B821-4044-B822-85A924035085}"/>
+            <w:dataBinding w:prefixMappings="xmlns:ns0='urn:microsoft-dynamics-nav/reports/BBC_WOSF_Sales_Invoice/50200/'" w:xpath="/ns0:NavWordReportXmlPart[1]/ns0:Header[1]/ns0:Totals[1]/ns0:TotalNetAmount[1]" w:storeItemID="{0A77C824-8C59-490B-8D92-013883C0E350}"/>
             <w:text/>
           </w:sdtPr>
           <w:sdtEndPr/>
@@ -2940,9 +3669,6 @@
             <w:tc>
               <w:tcPr>
                 <w:tcW w:w="2038" w:type="dxa"/>
-                <w:tcBorders>
-                  <w:top w:val="single" w:color="auto" w:sz="4" w:space="0"/>
-                </w:tcBorders>
               </w:tcPr>
               <w:p>
                 <w:pPr>
@@ -2986,18 +3712,65 @@
       <w:pPr>
         <w:rPr>
           <w:rFonts w:ascii="Segoe UI" w:hAnsi="Segoe UI" w:cs="Segoe UI"/>
+          <w:b/>
+          <w:bCs/>
           <w:sz w:val="16"/>
           <w:szCs w:val="16"/>
         </w:rPr>
       </w:pPr>
+      <w:r>
+        <w:rPr>
+          <w:rFonts w:ascii="Segoe UI" w:hAnsi="Segoe UI" w:cs="Segoe UI"/>
+          <w:b/>
+          <w:bCs/>
+          <w:sz w:val="16"/>
+          <w:szCs w:val="16"/>
+        </w:rPr>
+        <w:t>Notes:</w:t>
+      </w:r>
     </w:p>
+    <w:sdt>
+      <w:sdtPr>
+        <w:rPr>
+          <w:rFonts w:ascii="Segoe UI" w:hAnsi="Segoe UI" w:cs="Segoe UI"/>
+          <w:sz w:val="16"/>
+          <w:szCs w:val="16"/>
+        </w:rPr>
+        <w:alias w:val="#Nav: /Header/GetWorkDescription"/>
+        <w:tag w:val="#Nav: BBC_WOSF_Sales_Invoice/50200"/>
+        <w:id w:val="-1673632774"/>
+        <w:placeholder>
+          <w:docPart w:val="DefaultPlaceholder_-1854013440"/>
+        </w:placeholder>
+        <w:dataBinding w:prefixMappings="xmlns:ns0='urn:microsoft-dynamics-nav/reports/BBC_WOSF_Sales_Invoice/50200/'" w:xpath="/ns0:NavWordReportXmlPart[1]/ns0:Header[1]/ns0:GetWorkDescription[1]" w:storeItemID="{0A77C824-8C59-490B-8D92-013883C0E350}"/>
+        <w:text/>
+      </w:sdtPr>
+      <w:sdtEndPr/>
+      <w:sdtContent>
+        <w:p>
+          <w:pPr>
+            <w:rPr>
+              <w:rFonts w:ascii="Segoe UI" w:hAnsi="Segoe UI" w:cs="Segoe UI"/>
+              <w:sz w:val="16"/>
+              <w:szCs w:val="16"/>
+            </w:rPr>
+          </w:pPr>
+          <w:proofErr w:type="spellStart"/>
+          <w:r>
+            <w:rPr>
+              <w:rFonts w:ascii="Segoe UI" w:hAnsi="Segoe UI" w:cs="Segoe UI"/>
+              <w:sz w:val="16"/>
+              <w:szCs w:val="16"/>
+            </w:rPr>
+            <w:t>GetWorkDescription</w:t>
+          </w:r>
+          <w:proofErr w:type="spellEnd"/>
+        </w:p>
+      </w:sdtContent>
+    </w:sdt>
     <w:sectPr>
-      <w:headerReference w:type="even" r:id="rId8"/>
-      <w:headerReference w:type="default" r:id="rId9"/>
-      <w:footerReference w:type="even" r:id="rId10"/>
-      <w:footerReference w:type="default" r:id="rId11"/>
-      <w:headerReference w:type="first" r:id="rId12"/>
-      <w:footerReference w:type="first" r:id="rId13"/>
+      <w:headerReference w:type="default" r:id="rId8"/>
+      <w:footerReference w:type="default" r:id="rId9"/>
       <w:pgSz w:w="11906" w:h="16838"/>
       <w:pgMar w:top="1701" w:right="1134" w:bottom="1701" w:left="1134" w:header="567" w:footer="567" w:gutter="0"/>
       <w:cols w:space="708"/>
@@ -3034,16 +3807,6 @@
 
 <file path=word/footer1.xml><?xml version="1.0" encoding="utf-8"?>
 <w:ftr xmlns:wpc="http://schemas.microsoft.com/office/word/2010/wordprocessingCanvas" xmlns:cx="http://schemas.microsoft.com/office/drawing/2014/chartex" xmlns:cx1="http://schemas.microsoft.com/office/drawing/2015/9/8/chartex" xmlns:cx2="http://schemas.microsoft.com/office/drawing/2015/10/21/chartex" xmlns:cx3="http://schemas.microsoft.com/office/drawing/2016/5/9/chartex" xmlns:cx4="http://schemas.microsoft.com/office/drawing/2016/5/10/chartex" xmlns:cx5="http://schemas.microsoft.com/office/drawing/2016/5/11/chartex" xmlns:cx6="http://schemas.microsoft.com/office/drawing/2016/5/12/chartex" xmlns:cx7="http://schemas.microsoft.com/office/drawing/2016/5/13/chartex" xmlns:cx8="http://schemas.microsoft.com/office/drawing/2016/5/14/chartex" xmlns:mc="http://schemas.openxmlformats.org/markup-compatibility/2006" xmlns:aink="http://schemas.microsoft.com/office/drawing/2016/ink" xmlns:am3d="http://schemas.microsoft.com/office/drawing/2017/model3d" xmlns:o="urn:schemas-microsoft-com:office:office" xmlns:r="http://schemas.openxmlformats.org/officeDocument/2006/relationships" xmlns:m="http://schemas.openxmlformats.org/officeDocument/2006/math" xmlns:v="urn:schemas-microsoft-com:vml" xmlns:wp14="http://schemas.microsoft.com/office/word/2010/wordprocessingDrawing" xmlns:wp="http://schemas.openxmlformats.org/drawingml/2006/wordprocessingDrawing" xmlns:w10="urn:schemas-microsoft-com:office:word" xmlns:w="http://schemas.openxmlformats.org/wordprocessingml/2006/main" xmlns:w14="http://schemas.microsoft.com/office/word/2010/wordml" xmlns:w15="http://schemas.microsoft.com/office/word/2012/wordml" xmlns:w16cex="http://schemas.microsoft.com/office/word/2018/wordml/cex" xmlns:w16cid="http://schemas.microsoft.com/office/word/2016/wordml/cid" xmlns:w16="http://schemas.microsoft.com/office/word/2018/wordml" xmlns:w16sdtdh="http://schemas.microsoft.com/office/word/2020/wordml/sdtdatahash" xmlns:w16se="http://schemas.microsoft.com/office/word/2015/wordml/symex" xmlns:wpg="http://schemas.microsoft.com/office/word/2010/wordprocessingGroup" xmlns:wpi="http://schemas.microsoft.com/office/word/2010/wordprocessingInk" xmlns:wne="http://schemas.microsoft.com/office/word/2006/wordml" xmlns:wps="http://schemas.microsoft.com/office/word/2010/wordprocessingShape" mc:Ignorable="w14 w15 w16se w16cid w16 w16cex w16sdtdh wp14">
-  <w:p>
-    <w:pPr>
-      <w:pStyle w:val="Footer"/>
-    </w:pPr>
-  </w:p>
-</w:ftr>
-</file>
-
-<file path=word/footer2.xml><?xml version="1.0" encoding="utf-8"?>
-<w:ftr xmlns:wpc="http://schemas.microsoft.com/office/word/2010/wordprocessingCanvas" xmlns:cx="http://schemas.microsoft.com/office/drawing/2014/chartex" xmlns:cx1="http://schemas.microsoft.com/office/drawing/2015/9/8/chartex" xmlns:cx2="http://schemas.microsoft.com/office/drawing/2015/10/21/chartex" xmlns:cx3="http://schemas.microsoft.com/office/drawing/2016/5/9/chartex" xmlns:cx4="http://schemas.microsoft.com/office/drawing/2016/5/10/chartex" xmlns:cx5="http://schemas.microsoft.com/office/drawing/2016/5/11/chartex" xmlns:cx6="http://schemas.microsoft.com/office/drawing/2016/5/12/chartex" xmlns:cx7="http://schemas.microsoft.com/office/drawing/2016/5/13/chartex" xmlns:cx8="http://schemas.microsoft.com/office/drawing/2016/5/14/chartex" xmlns:mc="http://schemas.openxmlformats.org/markup-compatibility/2006" xmlns:aink="http://schemas.microsoft.com/office/drawing/2016/ink" xmlns:am3d="http://schemas.microsoft.com/office/drawing/2017/model3d" xmlns:o="urn:schemas-microsoft-com:office:office" xmlns:r="http://schemas.openxmlformats.org/officeDocument/2006/relationships" xmlns:m="http://schemas.openxmlformats.org/officeDocument/2006/math" xmlns:v="urn:schemas-microsoft-com:vml" xmlns:wp14="http://schemas.microsoft.com/office/word/2010/wordprocessingDrawing" xmlns:wp="http://schemas.openxmlformats.org/drawingml/2006/wordprocessingDrawing" xmlns:w10="urn:schemas-microsoft-com:office:word" xmlns:w="http://schemas.openxmlformats.org/wordprocessingml/2006/main" xmlns:w14="http://schemas.microsoft.com/office/word/2010/wordml" xmlns:w15="http://schemas.microsoft.com/office/word/2012/wordml" xmlns:w16cex="http://schemas.microsoft.com/office/word/2018/wordml/cex" xmlns:w16cid="http://schemas.microsoft.com/office/word/2016/wordml/cid" xmlns:w16="http://schemas.microsoft.com/office/word/2018/wordml" xmlns:w16sdtdh="http://schemas.microsoft.com/office/word/2020/wordml/sdtdatahash" xmlns:w16se="http://schemas.microsoft.com/office/word/2015/wordml/symex" xmlns:wpg="http://schemas.microsoft.com/office/word/2010/wordprocessingGroup" xmlns:wpi="http://schemas.microsoft.com/office/word/2010/wordprocessingInk" xmlns:wne="http://schemas.microsoft.com/office/word/2006/wordml" xmlns:wps="http://schemas.microsoft.com/office/word/2010/wordprocessingShape" mc:Ignorable="w14 w15 w16se w16cid w16 w16cex w16sdtdh wp14">
   <w:tbl>
     <w:tblPr>
       <w:tblStyle w:val="TableGrid"/>
@@ -3074,12 +3837,12 @@
             <w:szCs w:val="16"/>
           </w:rPr>
           <w:alias w:val="#Nav: /Header/CompanyPhoneNo_Lbl"/>
-          <w:tag w:val="#Nav: BBC_WOSF_Sales_Invoice/50100"/>
+          <w:tag w:val="#Nav: BBC_WOSF_Sales_Invoice/50200"/>
           <w:id w:val="1765574396"/>
           <w:placeholder>
             <w:docPart w:val="DefaultPlaceholder_-1854013440"/>
           </w:placeholder>
-          <w:dataBinding w:prefixMappings="xmlns:ns0='urn:microsoft-dynamics-nav/reports/BBC_WOSF_Sales_Invoice/50100/'" w:xpath="/ns0:NavWordReportXmlPart[1]/ns0:Header[1]/ns0:CompanyPhoneNo_Lbl[1]" w:storeItemID="{0B4328E1-B821-4044-B822-85A924035085}"/>
+          <w:dataBinding w:prefixMappings="xmlns:ns0='urn:microsoft-dynamics-nav/reports/BBC_WOSF_Sales_Invoice/50200/'" w:xpath="/ns0:NavWordReportXmlPart[1]/ns0:Header[1]/ns0:CompanyPhoneNo_Lbl[1]" w:storeItemID="{0A77C824-8C59-490B-8D92-013883C0E350}"/>
           <w:text/>
         </w:sdtPr>
         <w:sdtEndPr/>
@@ -3126,12 +3889,12 @@
             <w:szCs w:val="16"/>
           </w:rPr>
           <w:alias w:val="#Nav: /Header/HomePage_Lbl"/>
-          <w:tag w:val="#Nav: BBC_WOSF_Sales_Invoice/50100"/>
+          <w:tag w:val="#Nav: BBC_WOSF_Sales_Invoice/50200"/>
           <w:id w:val="-1731539950"/>
           <w:placeholder>
             <w:docPart w:val="DefaultPlaceholder_-1854013440"/>
           </w:placeholder>
-          <w:dataBinding w:prefixMappings="xmlns:ns0='urn:microsoft-dynamics-nav/reports/BBC_WOSF_Sales_Invoice/50100/'" w:xpath="/ns0:NavWordReportXmlPart[1]/ns0:Header[1]/ns0:HomePage_Lbl[1]" w:storeItemID="{0B4328E1-B821-4044-B822-85A924035085}"/>
+          <w:dataBinding w:prefixMappings="xmlns:ns0='urn:microsoft-dynamics-nav/reports/BBC_WOSF_Sales_Invoice/50200/'" w:xpath="/ns0:NavWordReportXmlPart[1]/ns0:Header[1]/ns0:HomePage_Lbl[1]" w:storeItemID="{0A77C824-8C59-490B-8D92-013883C0E350}"/>
           <w:text/>
         </w:sdtPr>
         <w:sdtEndPr/>
@@ -3178,12 +3941,12 @@
             <w:szCs w:val="16"/>
           </w:rPr>
           <w:alias w:val="#Nav: /Header/EMail_Lbl"/>
-          <w:tag w:val="#Nav: BBC_WOSF_Sales_Invoice/50100"/>
+          <w:tag w:val="#Nav: BBC_WOSF_Sales_Invoice/50200"/>
           <w:id w:val="93442709"/>
           <w:placeholder>
             <w:docPart w:val="DefaultPlaceholder_-1854013440"/>
           </w:placeholder>
-          <w:dataBinding w:prefixMappings="xmlns:ns0='urn:microsoft-dynamics-nav/reports/BBC_WOSF_Sales_Invoice/50100/'" w:xpath="/ns0:NavWordReportXmlPart[1]/ns0:Header[1]/ns0:EMail_Lbl[1]" w:storeItemID="{0B4328E1-B821-4044-B822-85A924035085}"/>
+          <w:dataBinding w:prefixMappings="xmlns:ns0='urn:microsoft-dynamics-nav/reports/BBC_WOSF_Sales_Invoice/50200/'" w:xpath="/ns0:NavWordReportXmlPart[1]/ns0:Header[1]/ns0:EMail_Lbl[1]" w:storeItemID="{0A77C824-8C59-490B-8D92-013883C0E350}"/>
           <w:text/>
         </w:sdtPr>
         <w:sdtEndPr/>
@@ -3230,12 +3993,12 @@
             <w:szCs w:val="16"/>
           </w:rPr>
           <w:alias w:val="#Nav: /Header/CompanyPhoneNo"/>
-          <w:tag w:val="#Nav: BBC_WOSF_Sales_Invoice/50100"/>
+          <w:tag w:val="#Nav: BBC_WOSF_Sales_Invoice/50200"/>
           <w:id w:val="1043783805"/>
           <w:placeholder>
             <w:docPart w:val="DefaultPlaceholder_-1854013440"/>
           </w:placeholder>
-          <w:dataBinding w:prefixMappings="xmlns:ns0='urn:microsoft-dynamics-nav/reports/BBC_WOSF_Sales_Invoice/50100/'" w:xpath="/ns0:NavWordReportXmlPart[1]/ns0:Header[1]/ns0:CompanyPhoneNo[1]" w:storeItemID="{0B4328E1-B821-4044-B822-85A924035085}"/>
+          <w:dataBinding w:prefixMappings="xmlns:ns0='urn:microsoft-dynamics-nav/reports/BBC_WOSF_Sales_Invoice/50200/'" w:xpath="/ns0:NavWordReportXmlPart[1]/ns0:Header[1]/ns0:CompanyPhoneNo[1]" w:storeItemID="{0A77C824-8C59-490B-8D92-013883C0E350}"/>
           <w:text/>
         </w:sdtPr>
         <w:sdtEndPr/>
@@ -3276,12 +4039,12 @@
             <w:szCs w:val="16"/>
           </w:rPr>
           <w:alias w:val="#Nav: /Header/CompanyHomePage"/>
-          <w:tag w:val="#Nav: BBC_WOSF_Sales_Invoice/50100"/>
+          <w:tag w:val="#Nav: BBC_WOSF_Sales_Invoice/50200"/>
           <w:id w:val="-1345092844"/>
           <w:placeholder>
             <w:docPart w:val="DefaultPlaceholder_-1854013440"/>
           </w:placeholder>
-          <w:dataBinding w:prefixMappings="xmlns:ns0='urn:microsoft-dynamics-nav/reports/BBC_WOSF_Sales_Invoice/50100/'" w:xpath="/ns0:NavWordReportXmlPart[1]/ns0:Header[1]/ns0:CompanyHomePage[1]" w:storeItemID="{0B4328E1-B821-4044-B822-85A924035085}"/>
+          <w:dataBinding w:prefixMappings="xmlns:ns0='urn:microsoft-dynamics-nav/reports/BBC_WOSF_Sales_Invoice/50200/'" w:xpath="/ns0:NavWordReportXmlPart[1]/ns0:Header[1]/ns0:CompanyHomePage[1]" w:storeItemID="{0A77C824-8C59-490B-8D92-013883C0E350}"/>
           <w:text/>
         </w:sdtPr>
         <w:sdtEndPr/>
@@ -3322,12 +4085,12 @@
             <w:szCs w:val="16"/>
           </w:rPr>
           <w:alias w:val="#Nav: /Header/CompanyEMail"/>
-          <w:tag w:val="#Nav: BBC_WOSF_Sales_Invoice/50100"/>
+          <w:tag w:val="#Nav: BBC_WOSF_Sales_Invoice/50200"/>
           <w:id w:val="1344584010"/>
           <w:placeholder>
             <w:docPart w:val="DefaultPlaceholder_-1854013440"/>
           </w:placeholder>
-          <w:dataBinding w:prefixMappings="xmlns:ns0='urn:microsoft-dynamics-nav/reports/BBC_WOSF_Sales_Invoice/50100/'" w:xpath="/ns0:NavWordReportXmlPart[1]/ns0:Header[1]/ns0:CompanyEMail[1]" w:storeItemID="{0B4328E1-B821-4044-B822-85A924035085}"/>
+          <w:dataBinding w:prefixMappings="xmlns:ns0='urn:microsoft-dynamics-nav/reports/BBC_WOSF_Sales_Invoice/50200/'" w:xpath="/ns0:NavWordReportXmlPart[1]/ns0:Header[1]/ns0:CompanyEMail[1]" w:storeItemID="{0A77C824-8C59-490B-8D92-013883C0E350}"/>
           <w:text/>
         </w:sdtPr>
         <w:sdtEndPr/>
@@ -3361,17 +4124,519 @@
         </w:sdtContent>
       </w:sdt>
     </w:tr>
+    <w:tr>
+      <w:tc>
+        <w:tcPr>
+          <w:tcW w:w="3209" w:type="dxa"/>
+        </w:tcPr>
+        <w:p>
+          <w:pPr>
+            <w:pStyle w:val="Footer"/>
+            <w:jc w:val="center"/>
+            <w:rPr>
+              <w:rFonts w:ascii="Segoe UI" w:hAnsi="Segoe UI" w:cs="Segoe UI"/>
+              <w:sz w:val="16"/>
+              <w:szCs w:val="16"/>
+            </w:rPr>
+          </w:pPr>
+        </w:p>
+      </w:tc>
+      <w:tc>
+        <w:tcPr>
+          <w:tcW w:w="3209" w:type="dxa"/>
+        </w:tcPr>
+        <w:p>
+          <w:pPr>
+            <w:pStyle w:val="Footer"/>
+            <w:jc w:val="center"/>
+            <w:rPr>
+              <w:rFonts w:ascii="Segoe UI" w:hAnsi="Segoe UI" w:cs="Segoe UI"/>
+              <w:sz w:val="16"/>
+              <w:szCs w:val="16"/>
+            </w:rPr>
+          </w:pPr>
+        </w:p>
+      </w:tc>
+      <w:tc>
+        <w:tcPr>
+          <w:tcW w:w="3210" w:type="dxa"/>
+        </w:tcPr>
+        <w:p>
+          <w:pPr>
+            <w:pStyle w:val="Footer"/>
+            <w:jc w:val="center"/>
+            <w:rPr>
+              <w:rFonts w:ascii="Segoe UI" w:hAnsi="Segoe UI" w:cs="Segoe UI"/>
+              <w:sz w:val="16"/>
+              <w:szCs w:val="16"/>
+            </w:rPr>
+          </w:pPr>
+        </w:p>
+      </w:tc>
+    </w:tr>
+    <w:tr>
+      <w:tc>
+        <w:tcPr>
+          <w:tcW w:w="3209" w:type="dxa"/>
+        </w:tcPr>
+        <w:p>
+          <w:pPr>
+            <w:pStyle w:val="Footer"/>
+            <w:rPr>
+              <w:rFonts w:ascii="Segoe UI" w:hAnsi="Segoe UI" w:cs="Segoe UI"/>
+              <w:sz w:val="16"/>
+              <w:szCs w:val="16"/>
+            </w:rPr>
+          </w:pPr>
+        </w:p>
+      </w:tc>
+      <w:sdt>
+        <w:sdtPr>
+          <w:rPr>
+            <w:rFonts w:ascii="Segoe UI" w:hAnsi="Segoe UI" w:cs="Segoe UI"/>
+            <w:sz w:val="16"/>
+            <w:szCs w:val="16"/>
+          </w:rPr>
+          <w:alias w:val="#Nav: /Header/CompanyAddress1"/>
+          <w:tag w:val="#Nav: BBC_WOSF_Sales_Invoice/50200"/>
+          <w:id w:val="1138146112"/>
+          <w:placeholder>
+            <w:docPart w:val="2D03DD4261C345259DF72722EA40C2E6"/>
+          </w:placeholder>
+          <w:dataBinding w:prefixMappings="xmlns:ns0='urn:microsoft-dynamics-nav/reports/BBC_WOSF_Sales_Invoice/50200/'" w:xpath="/ns0:NavWordReportXmlPart[1]/ns0:Header[1]/ns0:CompanyAddress1[1]" w:storeItemID="{0A77C824-8C59-490B-8D92-013883C0E350}"/>
+          <w:text/>
+        </w:sdtPr>
+        <w:sdtEndPr/>
+        <w:sdtContent>
+          <w:tc>
+            <w:tcPr>
+              <w:tcW w:w="3209" w:type="dxa"/>
+            </w:tcPr>
+            <w:p>
+              <w:pPr>
+                <w:pStyle w:val="Footer"/>
+                <w:jc w:val="center"/>
+                <w:rPr>
+                  <w:rFonts w:ascii="Segoe UI" w:hAnsi="Segoe UI" w:cs="Segoe UI"/>
+                  <w:sz w:val="16"/>
+                  <w:szCs w:val="16"/>
+                </w:rPr>
+              </w:pPr>
+              <w:r>
+                <w:rPr>
+                  <w:rFonts w:ascii="Segoe UI" w:hAnsi="Segoe UI" w:cs="Segoe UI"/>
+                  <w:sz w:val="16"/>
+                  <w:szCs w:val="16"/>
+                </w:rPr>
+                <w:t>CompanyAddress1</w:t>
+              </w:r>
+            </w:p>
+          </w:tc>
+        </w:sdtContent>
+      </w:sdt>
+      <w:tc>
+        <w:tcPr>
+          <w:tcW w:w="3210" w:type="dxa"/>
+        </w:tcPr>
+        <w:p>
+          <w:pPr>
+            <w:pStyle w:val="Footer"/>
+            <w:jc w:val="center"/>
+            <w:rPr>
+              <w:rFonts w:ascii="Segoe UI" w:hAnsi="Segoe UI" w:cs="Segoe UI"/>
+              <w:sz w:val="16"/>
+              <w:szCs w:val="16"/>
+            </w:rPr>
+          </w:pPr>
+        </w:p>
+      </w:tc>
+    </w:tr>
+    <w:tr>
+      <w:tc>
+        <w:tcPr>
+          <w:tcW w:w="3209" w:type="dxa"/>
+        </w:tcPr>
+        <w:p>
+          <w:pPr>
+            <w:pStyle w:val="Footer"/>
+            <w:rPr>
+              <w:rFonts w:ascii="Segoe UI" w:hAnsi="Segoe UI" w:cs="Segoe UI"/>
+              <w:sz w:val="16"/>
+              <w:szCs w:val="16"/>
+            </w:rPr>
+          </w:pPr>
+        </w:p>
+      </w:tc>
+      <w:sdt>
+        <w:sdtPr>
+          <w:rPr>
+            <w:rFonts w:ascii="Segoe UI" w:hAnsi="Segoe UI" w:cs="Segoe UI"/>
+            <w:sz w:val="16"/>
+            <w:szCs w:val="16"/>
+          </w:rPr>
+          <w:alias w:val="#Nav: /Header/CompanyAddress2"/>
+          <w:tag w:val="#Nav: BBC_WOSF_Sales_Invoice/50200"/>
+          <w:id w:val="1175610518"/>
+          <w:placeholder>
+            <w:docPart w:val="6572AD9BC76A4A9AA5018795BF0A780C"/>
+          </w:placeholder>
+          <w:dataBinding w:prefixMappings="xmlns:ns0='urn:microsoft-dynamics-nav/reports/BBC_WOSF_Sales_Invoice/50200/'" w:xpath="/ns0:NavWordReportXmlPart[1]/ns0:Header[1]/ns0:CompanyAddress2[1]" w:storeItemID="{0A77C824-8C59-490B-8D92-013883C0E350}"/>
+          <w:text/>
+        </w:sdtPr>
+        <w:sdtEndPr/>
+        <w:sdtContent>
+          <w:tc>
+            <w:tcPr>
+              <w:tcW w:w="3209" w:type="dxa"/>
+            </w:tcPr>
+            <w:p>
+              <w:pPr>
+                <w:pStyle w:val="Footer"/>
+                <w:jc w:val="center"/>
+                <w:rPr>
+                  <w:rFonts w:ascii="Segoe UI" w:hAnsi="Segoe UI" w:cs="Segoe UI"/>
+                  <w:sz w:val="16"/>
+                  <w:szCs w:val="16"/>
+                </w:rPr>
+              </w:pPr>
+              <w:r>
+                <w:rPr>
+                  <w:rFonts w:ascii="Segoe UI" w:hAnsi="Segoe UI" w:cs="Segoe UI"/>
+                  <w:sz w:val="16"/>
+                  <w:szCs w:val="16"/>
+                </w:rPr>
+                <w:t>CompanyAddress2</w:t>
+              </w:r>
+            </w:p>
+          </w:tc>
+        </w:sdtContent>
+      </w:sdt>
+      <w:tc>
+        <w:tcPr>
+          <w:tcW w:w="3210" w:type="dxa"/>
+        </w:tcPr>
+        <w:p>
+          <w:pPr>
+            <w:pStyle w:val="Footer"/>
+            <w:jc w:val="center"/>
+            <w:rPr>
+              <w:rFonts w:ascii="Segoe UI" w:hAnsi="Segoe UI" w:cs="Segoe UI"/>
+              <w:sz w:val="16"/>
+              <w:szCs w:val="16"/>
+            </w:rPr>
+          </w:pPr>
+        </w:p>
+      </w:tc>
+    </w:tr>
+    <w:tr>
+      <w:tc>
+        <w:tcPr>
+          <w:tcW w:w="3209" w:type="dxa"/>
+        </w:tcPr>
+        <w:p>
+          <w:pPr>
+            <w:pStyle w:val="Footer"/>
+            <w:rPr>
+              <w:rFonts w:ascii="Segoe UI" w:hAnsi="Segoe UI" w:cs="Segoe UI"/>
+              <w:sz w:val="16"/>
+              <w:szCs w:val="16"/>
+            </w:rPr>
+          </w:pPr>
+        </w:p>
+      </w:tc>
+      <w:sdt>
+        <w:sdtPr>
+          <w:rPr>
+            <w:rFonts w:ascii="Segoe UI" w:hAnsi="Segoe UI" w:cs="Segoe UI"/>
+            <w:sz w:val="16"/>
+            <w:szCs w:val="16"/>
+          </w:rPr>
+          <w:alias w:val="#Nav: /Header/CompanyAddress3"/>
+          <w:tag w:val="#Nav: BBC_WOSF_Sales_Invoice/50200"/>
+          <w:id w:val="-34971281"/>
+          <w:placeholder>
+            <w:docPart w:val="760919DB60D94838BE448EBA52569960"/>
+          </w:placeholder>
+          <w:dataBinding w:prefixMappings="xmlns:ns0='urn:microsoft-dynamics-nav/reports/BBC_WOSF_Sales_Invoice/50200/'" w:xpath="/ns0:NavWordReportXmlPart[1]/ns0:Header[1]/ns0:CompanyAddress3[1]" w:storeItemID="{0A77C824-8C59-490B-8D92-013883C0E350}"/>
+          <w:text/>
+        </w:sdtPr>
+        <w:sdtEndPr/>
+        <w:sdtContent>
+          <w:tc>
+            <w:tcPr>
+              <w:tcW w:w="3209" w:type="dxa"/>
+            </w:tcPr>
+            <w:p>
+              <w:pPr>
+                <w:pStyle w:val="Footer"/>
+                <w:jc w:val="center"/>
+                <w:rPr>
+                  <w:rFonts w:ascii="Segoe UI" w:hAnsi="Segoe UI" w:cs="Segoe UI"/>
+                  <w:sz w:val="16"/>
+                  <w:szCs w:val="16"/>
+                </w:rPr>
+              </w:pPr>
+              <w:r>
+                <w:rPr>
+                  <w:rFonts w:ascii="Segoe UI" w:hAnsi="Segoe UI" w:cs="Segoe UI"/>
+                  <w:sz w:val="16"/>
+                  <w:szCs w:val="16"/>
+                </w:rPr>
+                <w:t>CompanyAddress3</w:t>
+              </w:r>
+            </w:p>
+          </w:tc>
+        </w:sdtContent>
+      </w:sdt>
+      <w:tc>
+        <w:tcPr>
+          <w:tcW w:w="3210" w:type="dxa"/>
+        </w:tcPr>
+        <w:p>
+          <w:pPr>
+            <w:pStyle w:val="Footer"/>
+            <w:jc w:val="center"/>
+            <w:rPr>
+              <w:rFonts w:ascii="Segoe UI" w:hAnsi="Segoe UI" w:cs="Segoe UI"/>
+              <w:sz w:val="16"/>
+              <w:szCs w:val="16"/>
+            </w:rPr>
+          </w:pPr>
+        </w:p>
+      </w:tc>
+    </w:tr>
+    <w:tr>
+      <w:tc>
+        <w:tcPr>
+          <w:tcW w:w="3209" w:type="dxa"/>
+        </w:tcPr>
+        <w:p>
+          <w:pPr>
+            <w:pStyle w:val="Footer"/>
+            <w:rPr>
+              <w:rFonts w:ascii="Segoe UI" w:hAnsi="Segoe UI" w:cs="Segoe UI"/>
+              <w:sz w:val="16"/>
+              <w:szCs w:val="16"/>
+            </w:rPr>
+          </w:pPr>
+        </w:p>
+      </w:tc>
+      <w:sdt>
+        <w:sdtPr>
+          <w:rPr>
+            <w:rFonts w:ascii="Segoe UI" w:hAnsi="Segoe UI" w:cs="Segoe UI"/>
+            <w:sz w:val="16"/>
+            <w:szCs w:val="16"/>
+          </w:rPr>
+          <w:alias w:val="#Nav: /Header/CompanyAddress4"/>
+          <w:tag w:val="#Nav: BBC_WOSF_Sales_Invoice/50200"/>
+          <w:id w:val="920461417"/>
+          <w:placeholder>
+            <w:docPart w:val="70B354D4D3AC458F9A0823A494205304"/>
+          </w:placeholder>
+          <w:dataBinding w:prefixMappings="xmlns:ns0='urn:microsoft-dynamics-nav/reports/BBC_WOSF_Sales_Invoice/50200/'" w:xpath="/ns0:NavWordReportXmlPart[1]/ns0:Header[1]/ns0:CompanyAddress4[1]" w:storeItemID="{0A77C824-8C59-490B-8D92-013883C0E350}"/>
+          <w:text/>
+        </w:sdtPr>
+        <w:sdtEndPr/>
+        <w:sdtContent>
+          <w:tc>
+            <w:tcPr>
+              <w:tcW w:w="3209" w:type="dxa"/>
+            </w:tcPr>
+            <w:p>
+              <w:pPr>
+                <w:pStyle w:val="Footer"/>
+                <w:jc w:val="center"/>
+                <w:rPr>
+                  <w:rFonts w:ascii="Segoe UI" w:hAnsi="Segoe UI" w:cs="Segoe UI"/>
+                  <w:sz w:val="16"/>
+                  <w:szCs w:val="16"/>
+                </w:rPr>
+              </w:pPr>
+              <w:r>
+                <w:rPr>
+                  <w:rFonts w:ascii="Segoe UI" w:hAnsi="Segoe UI" w:cs="Segoe UI"/>
+                  <w:sz w:val="16"/>
+                  <w:szCs w:val="16"/>
+                </w:rPr>
+                <w:t>CompanyAddress4</w:t>
+              </w:r>
+            </w:p>
+          </w:tc>
+        </w:sdtContent>
+      </w:sdt>
+      <w:tc>
+        <w:tcPr>
+          <w:tcW w:w="3210" w:type="dxa"/>
+        </w:tcPr>
+        <w:p>
+          <w:pPr>
+            <w:pStyle w:val="Footer"/>
+            <w:jc w:val="center"/>
+            <w:rPr>
+              <w:rFonts w:ascii="Segoe UI" w:hAnsi="Segoe UI" w:cs="Segoe UI"/>
+              <w:sz w:val="16"/>
+              <w:szCs w:val="16"/>
+            </w:rPr>
+          </w:pPr>
+        </w:p>
+      </w:tc>
+    </w:tr>
+    <w:tr>
+      <w:tc>
+        <w:tcPr>
+          <w:tcW w:w="3209" w:type="dxa"/>
+        </w:tcPr>
+        <w:p>
+          <w:pPr>
+            <w:pStyle w:val="Footer"/>
+            <w:rPr>
+              <w:rFonts w:ascii="Segoe UI" w:hAnsi="Segoe UI" w:cs="Segoe UI"/>
+              <w:sz w:val="16"/>
+              <w:szCs w:val="16"/>
+            </w:rPr>
+          </w:pPr>
+        </w:p>
+      </w:tc>
+      <w:sdt>
+        <w:sdtPr>
+          <w:rPr>
+            <w:rFonts w:ascii="Segoe UI" w:hAnsi="Segoe UI" w:cs="Segoe UI"/>
+            <w:sz w:val="16"/>
+            <w:szCs w:val="16"/>
+          </w:rPr>
+          <w:alias w:val="#Nav: /Header/CompanyAddress5"/>
+          <w:tag w:val="#Nav: BBC_WOSF_Sales_Invoice/50200"/>
+          <w:id w:val="-1897038223"/>
+          <w:placeholder>
+            <w:docPart w:val="C40613460A4E413E9C39C18F1AB0BBE5"/>
+          </w:placeholder>
+          <w:dataBinding w:prefixMappings="xmlns:ns0='urn:microsoft-dynamics-nav/reports/BBC_WOSF_Sales_Invoice/50200/'" w:xpath="/ns0:NavWordReportXmlPart[1]/ns0:Header[1]/ns0:CompanyAddress5[1]" w:storeItemID="{0A77C824-8C59-490B-8D92-013883C0E350}"/>
+          <w:text/>
+        </w:sdtPr>
+        <w:sdtEndPr/>
+        <w:sdtContent>
+          <w:tc>
+            <w:tcPr>
+              <w:tcW w:w="3209" w:type="dxa"/>
+            </w:tcPr>
+            <w:p>
+              <w:pPr>
+                <w:pStyle w:val="Footer"/>
+                <w:jc w:val="center"/>
+                <w:rPr>
+                  <w:rFonts w:ascii="Segoe UI" w:hAnsi="Segoe UI" w:cs="Segoe UI"/>
+                  <w:sz w:val="16"/>
+                  <w:szCs w:val="16"/>
+                </w:rPr>
+              </w:pPr>
+              <w:r>
+                <w:rPr>
+                  <w:rFonts w:ascii="Segoe UI" w:hAnsi="Segoe UI" w:cs="Segoe UI"/>
+                  <w:sz w:val="16"/>
+                  <w:szCs w:val="16"/>
+                </w:rPr>
+                <w:t>CompanyAddress5</w:t>
+              </w:r>
+            </w:p>
+          </w:tc>
+        </w:sdtContent>
+      </w:sdt>
+      <w:tc>
+        <w:tcPr>
+          <w:tcW w:w="3210" w:type="dxa"/>
+        </w:tcPr>
+        <w:p>
+          <w:pPr>
+            <w:pStyle w:val="Footer"/>
+            <w:jc w:val="center"/>
+            <w:rPr>
+              <w:rFonts w:ascii="Segoe UI" w:hAnsi="Segoe UI" w:cs="Segoe UI"/>
+              <w:sz w:val="16"/>
+              <w:szCs w:val="16"/>
+            </w:rPr>
+          </w:pPr>
+        </w:p>
+      </w:tc>
+    </w:tr>
+    <w:tr>
+      <w:tc>
+        <w:tcPr>
+          <w:tcW w:w="3209" w:type="dxa"/>
+        </w:tcPr>
+        <w:p>
+          <w:pPr>
+            <w:pStyle w:val="Footer"/>
+            <w:rPr>
+              <w:rFonts w:ascii="Segoe UI" w:hAnsi="Segoe UI" w:cs="Segoe UI"/>
+              <w:sz w:val="16"/>
+              <w:szCs w:val="16"/>
+            </w:rPr>
+          </w:pPr>
+        </w:p>
+      </w:tc>
+      <w:sdt>
+        <w:sdtPr>
+          <w:rPr>
+            <w:rFonts w:ascii="Segoe UI" w:hAnsi="Segoe UI" w:cs="Segoe UI"/>
+            <w:sz w:val="16"/>
+            <w:szCs w:val="16"/>
+          </w:rPr>
+          <w:alias w:val="#Nav: /Header/CompanyAddress6"/>
+          <w:tag w:val="#Nav: BBC_WOSF_Sales_Invoice/50200"/>
+          <w:id w:val="-801533119"/>
+          <w:placeholder>
+            <w:docPart w:val="5437D782995849E8B3589DDB6943E0D8"/>
+          </w:placeholder>
+          <w:dataBinding w:prefixMappings="xmlns:ns0='urn:microsoft-dynamics-nav/reports/BBC_WOSF_Sales_Invoice/50200/'" w:xpath="/ns0:NavWordReportXmlPart[1]/ns0:Header[1]/ns0:CompanyAddress6[1]" w:storeItemID="{0A77C824-8C59-490B-8D92-013883C0E350}"/>
+          <w:text/>
+        </w:sdtPr>
+        <w:sdtEndPr/>
+        <w:sdtContent>
+          <w:tc>
+            <w:tcPr>
+              <w:tcW w:w="3209" w:type="dxa"/>
+            </w:tcPr>
+            <w:p>
+              <w:pPr>
+                <w:pStyle w:val="Footer"/>
+                <w:jc w:val="center"/>
+                <w:rPr>
+                  <w:rFonts w:ascii="Segoe UI" w:hAnsi="Segoe UI" w:cs="Segoe UI"/>
+                  <w:sz w:val="16"/>
+                  <w:szCs w:val="16"/>
+                </w:rPr>
+              </w:pPr>
+              <w:r>
+                <w:rPr>
+                  <w:rFonts w:ascii="Segoe UI" w:hAnsi="Segoe UI" w:cs="Segoe UI"/>
+                  <w:sz w:val="16"/>
+                  <w:szCs w:val="16"/>
+                </w:rPr>
+                <w:t>CompanyAddress6</w:t>
+              </w:r>
+            </w:p>
+          </w:tc>
+        </w:sdtContent>
+      </w:sdt>
+      <w:tc>
+        <w:tcPr>
+          <w:tcW w:w="3210" w:type="dxa"/>
+        </w:tcPr>
+        <w:p>
+          <w:pPr>
+            <w:pStyle w:val="Footer"/>
+            <w:jc w:val="center"/>
+            <w:rPr>
+              <w:rFonts w:ascii="Segoe UI" w:hAnsi="Segoe UI" w:cs="Segoe UI"/>
+              <w:sz w:val="16"/>
+              <w:szCs w:val="16"/>
+            </w:rPr>
+          </w:pPr>
+        </w:p>
+      </w:tc>
+    </w:tr>
   </w:tbl>
-  <w:p>
-    <w:pPr>
-      <w:pStyle w:val="Footer"/>
-    </w:pPr>
-  </w:p>
-</w:ftr>
-</file>
-
-<file path=word/footer3.xml><?xml version="1.0" encoding="utf-8"?>
-<w:ftr xmlns:wpc="http://schemas.microsoft.com/office/word/2010/wordprocessingCanvas" xmlns:cx="http://schemas.microsoft.com/office/drawing/2014/chartex" xmlns:cx1="http://schemas.microsoft.com/office/drawing/2015/9/8/chartex" xmlns:cx2="http://schemas.microsoft.com/office/drawing/2015/10/21/chartex" xmlns:cx3="http://schemas.microsoft.com/office/drawing/2016/5/9/chartex" xmlns:cx4="http://schemas.microsoft.com/office/drawing/2016/5/10/chartex" xmlns:cx5="http://schemas.microsoft.com/office/drawing/2016/5/11/chartex" xmlns:cx6="http://schemas.microsoft.com/office/drawing/2016/5/12/chartex" xmlns:cx7="http://schemas.microsoft.com/office/drawing/2016/5/13/chartex" xmlns:cx8="http://schemas.microsoft.com/office/drawing/2016/5/14/chartex" xmlns:mc="http://schemas.openxmlformats.org/markup-compatibility/2006" xmlns:aink="http://schemas.microsoft.com/office/drawing/2016/ink" xmlns:am3d="http://schemas.microsoft.com/office/drawing/2017/model3d" xmlns:o="urn:schemas-microsoft-com:office:office" xmlns:r="http://schemas.openxmlformats.org/officeDocument/2006/relationships" xmlns:m="http://schemas.openxmlformats.org/officeDocument/2006/math" xmlns:v="urn:schemas-microsoft-com:vml" xmlns:wp14="http://schemas.microsoft.com/office/word/2010/wordprocessingDrawing" xmlns:wp="http://schemas.openxmlformats.org/drawingml/2006/wordprocessingDrawing" xmlns:w10="urn:schemas-microsoft-com:office:word" xmlns:w="http://schemas.openxmlformats.org/wordprocessingml/2006/main" xmlns:w14="http://schemas.microsoft.com/office/word/2010/wordml" xmlns:w15="http://schemas.microsoft.com/office/word/2012/wordml" xmlns:w16cex="http://schemas.microsoft.com/office/word/2018/wordml/cex" xmlns:w16cid="http://schemas.microsoft.com/office/word/2016/wordml/cid" xmlns:w16="http://schemas.microsoft.com/office/word/2018/wordml" xmlns:w16sdtdh="http://schemas.microsoft.com/office/word/2020/wordml/sdtdatahash" xmlns:w16se="http://schemas.microsoft.com/office/word/2015/wordml/symex" xmlns:wpg="http://schemas.microsoft.com/office/word/2010/wordprocessingGroup" xmlns:wpi="http://schemas.microsoft.com/office/word/2010/wordprocessingInk" xmlns:wne="http://schemas.microsoft.com/office/word/2006/wordml" xmlns:wps="http://schemas.microsoft.com/office/word/2010/wordprocessingShape" mc:Ignorable="w14 w15 w16se w16cid w16 w16cex w16sdtdh wp14">
   <w:p>
     <w:pPr>
       <w:pStyle w:val="Footer"/>
@@ -3406,16 +4671,6 @@
 </file>
 
 <file path=word/header1.xml><?xml version="1.0" encoding="utf-8"?>
-<w:hdr xmlns:wpc="http://schemas.microsoft.com/office/word/2010/wordprocessingCanvas" xmlns:cx="http://schemas.microsoft.com/office/drawing/2014/chartex" xmlns:cx1="http://schemas.microsoft.com/office/drawing/2015/9/8/chartex" xmlns:cx2="http://schemas.microsoft.com/office/drawing/2015/10/21/chartex" xmlns:cx3="http://schemas.microsoft.com/office/drawing/2016/5/9/chartex" xmlns:cx4="http://schemas.microsoft.com/office/drawing/2016/5/10/chartex" xmlns:cx5="http://schemas.microsoft.com/office/drawing/2016/5/11/chartex" xmlns:cx6="http://schemas.microsoft.com/office/drawing/2016/5/12/chartex" xmlns:cx7="http://schemas.microsoft.com/office/drawing/2016/5/13/chartex" xmlns:cx8="http://schemas.microsoft.com/office/drawing/2016/5/14/chartex" xmlns:mc="http://schemas.openxmlformats.org/markup-compatibility/2006" xmlns:aink="http://schemas.microsoft.com/office/drawing/2016/ink" xmlns:am3d="http://schemas.microsoft.com/office/drawing/2017/model3d" xmlns:o="urn:schemas-microsoft-com:office:office" xmlns:r="http://schemas.openxmlformats.org/officeDocument/2006/relationships" xmlns:m="http://schemas.openxmlformats.org/officeDocument/2006/math" xmlns:v="urn:schemas-microsoft-com:vml" xmlns:wp14="http://schemas.microsoft.com/office/word/2010/wordprocessingDrawing" xmlns:wp="http://schemas.openxmlformats.org/drawingml/2006/wordprocessingDrawing" xmlns:w10="urn:schemas-microsoft-com:office:word" xmlns:w="http://schemas.openxmlformats.org/wordprocessingml/2006/main" xmlns:w14="http://schemas.microsoft.com/office/word/2010/wordml" xmlns:w15="http://schemas.microsoft.com/office/word/2012/wordml" xmlns:w16cex="http://schemas.microsoft.com/office/word/2018/wordml/cex" xmlns:w16cid="http://schemas.microsoft.com/office/word/2016/wordml/cid" xmlns:w16="http://schemas.microsoft.com/office/word/2018/wordml" xmlns:w16sdtdh="http://schemas.microsoft.com/office/word/2020/wordml/sdtdatahash" xmlns:w16se="http://schemas.microsoft.com/office/word/2015/wordml/symex" xmlns:wpg="http://schemas.microsoft.com/office/word/2010/wordprocessingGroup" xmlns:wpi="http://schemas.microsoft.com/office/word/2010/wordprocessingInk" xmlns:wne="http://schemas.microsoft.com/office/word/2006/wordml" xmlns:wps="http://schemas.microsoft.com/office/word/2010/wordprocessingShape" mc:Ignorable="w14 w15 w16se w16cid w16 w16cex w16sdtdh wp14">
-  <w:p>
-    <w:pPr>
-      <w:pStyle w:val="Header"/>
-    </w:pPr>
-  </w:p>
-</w:hdr>
-</file>
-
-<file path=word/header2.xml><?xml version="1.0" encoding="utf-8"?>
 <w:hdr xmlns:a="http://schemas.openxmlformats.org/drawingml/2006/main" xmlns:pic="http://schemas.openxmlformats.org/drawingml/2006/picture" xmlns:wpc="http://schemas.microsoft.com/office/word/2010/wordprocessingCanvas" xmlns:cx="http://schemas.microsoft.com/office/drawing/2014/chartex" xmlns:cx1="http://schemas.microsoft.com/office/drawing/2015/9/8/chartex" xmlns:cx2="http://schemas.microsoft.com/office/drawing/2015/10/21/chartex" xmlns:cx3="http://schemas.microsoft.com/office/drawing/2016/5/9/chartex" xmlns:cx4="http://schemas.microsoft.com/office/drawing/2016/5/10/chartex" xmlns:cx5="http://schemas.microsoft.com/office/drawing/2016/5/11/chartex" xmlns:cx6="http://schemas.microsoft.com/office/drawing/2016/5/12/chartex" xmlns:cx7="http://schemas.microsoft.com/office/drawing/2016/5/13/chartex" xmlns:cx8="http://schemas.microsoft.com/office/drawing/2016/5/14/chartex" xmlns:mc="http://schemas.openxmlformats.org/markup-compatibility/2006" xmlns:aink="http://schemas.microsoft.com/office/drawing/2016/ink" xmlns:am3d="http://schemas.microsoft.com/office/drawing/2017/model3d" xmlns:o="urn:schemas-microsoft-com:office:office" xmlns:r="http://schemas.openxmlformats.org/officeDocument/2006/relationships" xmlns:m="http://schemas.openxmlformats.org/officeDocument/2006/math" xmlns:v="urn:schemas-microsoft-com:vml" xmlns:wp14="http://schemas.microsoft.com/office/word/2010/wordprocessingDrawing" xmlns:wp="http://schemas.openxmlformats.org/drawingml/2006/wordprocessingDrawing" xmlns:w10="urn:schemas-microsoft-com:office:word" xmlns:w="http://schemas.openxmlformats.org/wordprocessingml/2006/main" xmlns:w14="http://schemas.microsoft.com/office/word/2010/wordml" xmlns:w15="http://schemas.microsoft.com/office/word/2012/wordml" xmlns:w16cex="http://schemas.microsoft.com/office/word/2018/wordml/cex" xmlns:w16cid="http://schemas.microsoft.com/office/word/2016/wordml/cid" xmlns:w16="http://schemas.microsoft.com/office/word/2018/wordml" xmlns:w16sdtdh="http://schemas.microsoft.com/office/word/2020/wordml/sdtdatahash" xmlns:w16se="http://schemas.microsoft.com/office/word/2015/wordml/symex" xmlns:wpg="http://schemas.microsoft.com/office/word/2010/wordprocessingGroup" xmlns:wpi="http://schemas.microsoft.com/office/word/2010/wordprocessingInk" xmlns:wne="http://schemas.microsoft.com/office/word/2006/wordml" xmlns:wps="http://schemas.microsoft.com/office/word/2010/wordprocessingShape" mc:Ignorable="w14 w15 w16se w16cid w16 w16cex w16sdtdh wp14">
   <w:tbl>
     <w:tblPr>
@@ -3515,12 +4770,12 @@
                 <w:lang w:val="fr-FR"/>
               </w:rPr>
               <w:alias w:val="#Nav: /Header/DocumentNo"/>
-              <w:tag w:val="#Nav: BBC_WOSF_Sales_Invoice/50100"/>
+              <w:tag w:val="#Nav: BBC_WOSF_Sales_Invoice/50200"/>
               <w:id w:val="-1661532074"/>
               <w:placeholder>
                 <w:docPart w:val="342EA5CEA8304611956CE4798D64211E"/>
               </w:placeholder>
-              <w:dataBinding w:prefixMappings="xmlns:ns0='urn:microsoft-dynamics-nav/reports/BBC_WOSF_Sales_Invoice/50100/'" w:xpath="/ns0:NavWordReportXmlPart[1]/ns0:Header[1]/ns0:DocumentNo[1]" w:storeItemID="{0B4328E1-B821-4044-B822-85A924035085}"/>
+              <w:dataBinding w:prefixMappings="xmlns:ns0='urn:microsoft-dynamics-nav/reports/BBC_WOSF_Sales_Invoice/50200/'" w:xpath="/ns0:NavWordReportXmlPart[1]/ns0:Header[1]/ns0:DocumentNo[1]" w:storeItemID="{0A77C824-8C59-490B-8D92-013883C0E350}"/>
               <w:text/>
             </w:sdtPr>
             <w:sdtEndPr/>
@@ -3569,12 +4824,12 @@
                 <w:lang w:val="fr-FR"/>
               </w:rPr>
               <w:alias w:val="#Nav: /Header/DocumentDate"/>
-              <w:tag w:val="#Nav: BBC_WOSF_Sales_Invoice/50100"/>
+              <w:tag w:val="#Nav: BBC_WOSF_Sales_Invoice/50200"/>
               <w:id w:val="832561865"/>
               <w:placeholder>
                 <w:docPart w:val="93F4A79D81C042659D68861B648D4279"/>
               </w:placeholder>
-              <w:dataBinding w:prefixMappings="xmlns:ns0='urn:microsoft-dynamics-nav/reports/BBC_WOSF_Sales_Invoice/50100/'" w:xpath="/ns0:NavWordReportXmlPart[1]/ns0:Header[1]/ns0:DocumentDate[1]" w:storeItemID="{0B4328E1-B821-4044-B822-85A924035085}"/>
+              <w:dataBinding w:prefixMappings="xmlns:ns0='urn:microsoft-dynamics-nav/reports/BBC_WOSF_Sales_Invoice/50200/'" w:xpath="/ns0:NavWordReportXmlPart[1]/ns0:Header[1]/ns0:DocumentDate[1]" w:storeItemID="{0A77C824-8C59-490B-8D92-013883C0E350}"/>
               <w:text/>
             </w:sdtPr>
             <w:sdtEndPr/>
@@ -3612,12 +4867,12 @@
                 <w:lang w:val="fr-FR"/>
               </w:rPr>
               <w:alias w:val="#Nav: /Header/Page_Lbl"/>
-              <w:tag w:val="#Nav: BBC_WOSF_Sales_Invoice/50100"/>
+              <w:tag w:val="#Nav: BBC_WOSF_Sales_Invoice/50200"/>
               <w:id w:val="1447419442"/>
               <w:placeholder>
                 <w:docPart w:val="342EA5CEA8304611956CE4798D64211E"/>
               </w:placeholder>
-              <w:dataBinding w:prefixMappings="xmlns:ns0='urn:microsoft-dynamics-nav/reports/BBC_WOSF_Sales_Invoice/50100/'" w:xpath="/ns0:NavWordReportXmlPart[1]/ns0:Header[1]/ns0:Page_Lbl[1]" w:storeItemID="{0B4328E1-B821-4044-B822-85A924035085}"/>
+              <w:dataBinding w:prefixMappings="xmlns:ns0='urn:microsoft-dynamics-nav/reports/BBC_WOSF_Sales_Invoice/50200/'" w:xpath="/ns0:NavWordReportXmlPart[1]/ns0:Header[1]/ns0:Page_Lbl[1]" w:storeItemID="{0A77C824-8C59-490B-8D92-013883C0E350}"/>
               <w:text/>
             </w:sdtPr>
             <w:sdtEndPr/>
@@ -3714,9 +4969,9 @@
               <w:szCs w:val="16"/>
             </w:rPr>
             <w:alias w:val="#Nav: /Header/CompanyPicture"/>
-            <w:tag w:val="#Nav: BBC_WOSF_Sales_Invoice/50100"/>
+            <w:tag w:val="#Nav: BBC_WOSF_Sales_Invoice/50200"/>
             <w:id w:val="-283887918"/>
-            <w:dataBinding w:prefixMappings="xmlns:ns0='urn:microsoft-dynamics-nav/reports/BBC_WOSF_Sales_Invoice/50100/'" w:xpath="/ns0:NavWordReportXmlPart[1]/ns0:Header[1]/ns0:CompanyPicture[1]" w:storeItemID="{0B4328E1-B821-4044-B822-85A924035085}"/>
+            <w:dataBinding w:prefixMappings="xmlns:ns0='urn:microsoft-dynamics-nav/reports/BBC_WOSF_Sales_Invoice/50200/'" w:xpath="/ns0:NavWordReportXmlPart[1]/ns0:Header[1]/ns0:CompanyPicture[1]" w:storeItemID="{0A77C824-8C59-490B-8D92-013883C0E350}"/>
             <w:picture/>
           </w:sdtPr>
           <w:sdtEndPr/>
@@ -3804,16 +5059,6 @@
         <w:sz w:val="16"/>
         <w:szCs w:val="16"/>
       </w:rPr>
-    </w:pPr>
-  </w:p>
-</w:hdr>
-</file>
-
-<file path=word/header3.xml><?xml version="1.0" encoding="utf-8"?>
-<w:hdr xmlns:wpc="http://schemas.microsoft.com/office/word/2010/wordprocessingCanvas" xmlns:cx="http://schemas.microsoft.com/office/drawing/2014/chartex" xmlns:cx1="http://schemas.microsoft.com/office/drawing/2015/9/8/chartex" xmlns:cx2="http://schemas.microsoft.com/office/drawing/2015/10/21/chartex" xmlns:cx3="http://schemas.microsoft.com/office/drawing/2016/5/9/chartex" xmlns:cx4="http://schemas.microsoft.com/office/drawing/2016/5/10/chartex" xmlns:cx5="http://schemas.microsoft.com/office/drawing/2016/5/11/chartex" xmlns:cx6="http://schemas.microsoft.com/office/drawing/2016/5/12/chartex" xmlns:cx7="http://schemas.microsoft.com/office/drawing/2016/5/13/chartex" xmlns:cx8="http://schemas.microsoft.com/office/drawing/2016/5/14/chartex" xmlns:mc="http://schemas.openxmlformats.org/markup-compatibility/2006" xmlns:aink="http://schemas.microsoft.com/office/drawing/2016/ink" xmlns:am3d="http://schemas.microsoft.com/office/drawing/2017/model3d" xmlns:o="urn:schemas-microsoft-com:office:office" xmlns:r="http://schemas.openxmlformats.org/officeDocument/2006/relationships" xmlns:m="http://schemas.openxmlformats.org/officeDocument/2006/math" xmlns:v="urn:schemas-microsoft-com:vml" xmlns:wp14="http://schemas.microsoft.com/office/word/2010/wordprocessingDrawing" xmlns:wp="http://schemas.openxmlformats.org/drawingml/2006/wordprocessingDrawing" xmlns:w10="urn:schemas-microsoft-com:office:word" xmlns:w="http://schemas.openxmlformats.org/wordprocessingml/2006/main" xmlns:w14="http://schemas.microsoft.com/office/word/2010/wordml" xmlns:w15="http://schemas.microsoft.com/office/word/2012/wordml" xmlns:w16cex="http://schemas.microsoft.com/office/word/2018/wordml/cex" xmlns:w16cid="http://schemas.microsoft.com/office/word/2016/wordml/cid" xmlns:w16="http://schemas.microsoft.com/office/word/2018/wordml" xmlns:w16sdtdh="http://schemas.microsoft.com/office/word/2020/wordml/sdtdatahash" xmlns:w16se="http://schemas.microsoft.com/office/word/2015/wordml/symex" xmlns:wpg="http://schemas.microsoft.com/office/word/2010/wordprocessingGroup" xmlns:wpi="http://schemas.microsoft.com/office/word/2010/wordprocessingInk" xmlns:wne="http://schemas.microsoft.com/office/word/2006/wordml" xmlns:wps="http://schemas.microsoft.com/office/word/2010/wordprocessingShape" mc:Ignorable="w14 w15 w16se w16cid w16 w16cex w16sdtdh wp14">
-  <w:p>
-    <w:pPr>
-      <w:pStyle w:val="Header"/>
     </w:pPr>
   </w:p>
 </w:hdr>
@@ -4531,64 +5776,6 @@
     </w:docPart>
     <w:docPart>
       <w:docPartPr>
-        <w:name w:val="C1ADB080AC3840C3900B342505C7429C"/>
-        <w:category>
-          <w:name w:val="General"/>
-          <w:gallery w:val="placeholder"/>
-        </w:category>
-        <w:types>
-          <w:type w:val="bbPlcHdr"/>
-        </w:types>
-        <w:behaviors>
-          <w:behavior w:val="content"/>
-        </w:behaviors>
-        <w:guid w:val="{BFE5127A-AAC7-4957-ACD7-E08B84A968E5}"/>
-      </w:docPartPr>
-      <w:docPartBody>
-        <w:p>
-          <w:pPr>
-            <w:pStyle w:val="C1ADB080AC3840C3900B342505C7429C"/>
-          </w:pPr>
-          <w:r>
-            <w:rPr>
-              <w:rStyle w:val="PlaceholderText"/>
-            </w:rPr>
-            <w:t>Click here to enter text.</w:t>
-          </w:r>
-        </w:p>
-      </w:docPartBody>
-    </w:docPart>
-    <w:docPart>
-      <w:docPartPr>
-        <w:name w:val="BBBE4BA42D2E40A5BA089C1DD4E8E28A"/>
-        <w:category>
-          <w:name w:val="General"/>
-          <w:gallery w:val="placeholder"/>
-        </w:category>
-        <w:types>
-          <w:type w:val="bbPlcHdr"/>
-        </w:types>
-        <w:behaviors>
-          <w:behavior w:val="content"/>
-        </w:behaviors>
-        <w:guid w:val="{BF39FCCC-A240-41FF-88A7-3D719CC1FF8E}"/>
-      </w:docPartPr>
-      <w:docPartBody>
-        <w:p>
-          <w:pPr>
-            <w:pStyle w:val="BBBE4BA42D2E40A5BA089C1DD4E8E28A"/>
-          </w:pPr>
-          <w:r>
-            <w:rPr>
-              <w:rStyle w:val="PlaceholderText"/>
-            </w:rPr>
-            <w:t>Click here to enter text.</w:t>
-          </w:r>
-        </w:p>
-      </w:docPartBody>
-    </w:docPart>
-    <w:docPart>
-      <w:docPartPr>
         <w:name w:val="DefaultPlaceholder_-1854013440"/>
         <w:category>
           <w:name w:val="General"/>
@@ -4780,6 +5967,180 @@
               <w:rStyle w:val="PlaceholderText"/>
             </w:rPr>
             <w:t>Enter any content that you want to repeat, including other content controls. You can also insert this control around table rows in order to repeat parts of a table.</w:t>
+          </w:r>
+        </w:p>
+      </w:docPartBody>
+    </w:docPart>
+    <w:docPart>
+      <w:docPartPr>
+        <w:name w:val="2D03DD4261C345259DF72722EA40C2E6"/>
+        <w:category>
+          <w:name w:val="General"/>
+          <w:gallery w:val="placeholder"/>
+        </w:category>
+        <w:types>
+          <w:type w:val="bbPlcHdr"/>
+        </w:types>
+        <w:behaviors>
+          <w:behavior w:val="content"/>
+        </w:behaviors>
+        <w:guid w:val="{741A1B9A-D49A-4167-9F74-D33160D7F462}"/>
+      </w:docPartPr>
+      <w:docPartBody>
+        <w:p>
+          <w:pPr>
+            <w:pStyle w:val="2D03DD4261C345259DF72722EA40C2E6"/>
+          </w:pPr>
+          <w:r>
+            <w:rPr>
+              <w:rStyle w:val="PlaceholderText"/>
+            </w:rPr>
+            <w:t>Click or tap here to enter text.</w:t>
+          </w:r>
+        </w:p>
+      </w:docPartBody>
+    </w:docPart>
+    <w:docPart>
+      <w:docPartPr>
+        <w:name w:val="6572AD9BC76A4A9AA5018795BF0A780C"/>
+        <w:category>
+          <w:name w:val="General"/>
+          <w:gallery w:val="placeholder"/>
+        </w:category>
+        <w:types>
+          <w:type w:val="bbPlcHdr"/>
+        </w:types>
+        <w:behaviors>
+          <w:behavior w:val="content"/>
+        </w:behaviors>
+        <w:guid w:val="{0053B057-374A-46F2-9734-C435838050C8}"/>
+      </w:docPartPr>
+      <w:docPartBody>
+        <w:p>
+          <w:pPr>
+            <w:pStyle w:val="6572AD9BC76A4A9AA5018795BF0A780C"/>
+          </w:pPr>
+          <w:r>
+            <w:rPr>
+              <w:rStyle w:val="PlaceholderText"/>
+            </w:rPr>
+            <w:t>Click or tap here to enter text.</w:t>
+          </w:r>
+        </w:p>
+      </w:docPartBody>
+    </w:docPart>
+    <w:docPart>
+      <w:docPartPr>
+        <w:name w:val="760919DB60D94838BE448EBA52569960"/>
+        <w:category>
+          <w:name w:val="General"/>
+          <w:gallery w:val="placeholder"/>
+        </w:category>
+        <w:types>
+          <w:type w:val="bbPlcHdr"/>
+        </w:types>
+        <w:behaviors>
+          <w:behavior w:val="content"/>
+        </w:behaviors>
+        <w:guid w:val="{86D3DE19-1B94-43C8-84A8-3532BAD2E2F4}"/>
+      </w:docPartPr>
+      <w:docPartBody>
+        <w:p>
+          <w:pPr>
+            <w:pStyle w:val="760919DB60D94838BE448EBA52569960"/>
+          </w:pPr>
+          <w:r>
+            <w:rPr>
+              <w:rStyle w:val="PlaceholderText"/>
+            </w:rPr>
+            <w:t>Click or tap here to enter text.</w:t>
+          </w:r>
+        </w:p>
+      </w:docPartBody>
+    </w:docPart>
+    <w:docPart>
+      <w:docPartPr>
+        <w:name w:val="70B354D4D3AC458F9A0823A494205304"/>
+        <w:category>
+          <w:name w:val="General"/>
+          <w:gallery w:val="placeholder"/>
+        </w:category>
+        <w:types>
+          <w:type w:val="bbPlcHdr"/>
+        </w:types>
+        <w:behaviors>
+          <w:behavior w:val="content"/>
+        </w:behaviors>
+        <w:guid w:val="{1A5C5567-4C7C-4B4B-A227-BCD7A26B65EC}"/>
+      </w:docPartPr>
+      <w:docPartBody>
+        <w:p>
+          <w:pPr>
+            <w:pStyle w:val="70B354D4D3AC458F9A0823A494205304"/>
+          </w:pPr>
+          <w:r>
+            <w:rPr>
+              <w:rStyle w:val="PlaceholderText"/>
+            </w:rPr>
+            <w:t>Click or tap here to enter text.</w:t>
+          </w:r>
+        </w:p>
+      </w:docPartBody>
+    </w:docPart>
+    <w:docPart>
+      <w:docPartPr>
+        <w:name w:val="C40613460A4E413E9C39C18F1AB0BBE5"/>
+        <w:category>
+          <w:name w:val="General"/>
+          <w:gallery w:val="placeholder"/>
+        </w:category>
+        <w:types>
+          <w:type w:val="bbPlcHdr"/>
+        </w:types>
+        <w:behaviors>
+          <w:behavior w:val="content"/>
+        </w:behaviors>
+        <w:guid w:val="{47DB4C22-C373-4795-8FF1-A57BE1328841}"/>
+      </w:docPartPr>
+      <w:docPartBody>
+        <w:p>
+          <w:pPr>
+            <w:pStyle w:val="C40613460A4E413E9C39C18F1AB0BBE5"/>
+          </w:pPr>
+          <w:r>
+            <w:rPr>
+              <w:rStyle w:val="PlaceholderText"/>
+            </w:rPr>
+            <w:t>Click or tap here to enter text.</w:t>
+          </w:r>
+        </w:p>
+      </w:docPartBody>
+    </w:docPart>
+    <w:docPart>
+      <w:docPartPr>
+        <w:name w:val="5437D782995849E8B3589DDB6943E0D8"/>
+        <w:category>
+          <w:name w:val="General"/>
+          <w:gallery w:val="placeholder"/>
+        </w:category>
+        <w:types>
+          <w:type w:val="bbPlcHdr"/>
+        </w:types>
+        <w:behaviors>
+          <w:behavior w:val="content"/>
+        </w:behaviors>
+        <w:guid w:val="{98E1A19E-5C82-43F3-BB1D-5C7289B359EE}"/>
+      </w:docPartPr>
+      <w:docPartBody>
+        <w:p>
+          <w:pPr>
+            <w:pStyle w:val="5437D782995849E8B3589DDB6943E0D8"/>
+          </w:pPr>
+          <w:r>
+            <w:rPr>
+              <w:rStyle w:val="PlaceholderText"/>
+            </w:rPr>
+            <w:t>Click or tap here to enter text.</w:t>
           </w:r>
         </w:p>
       </w:docPartBody>
@@ -4839,13 +6200,22 @@
     <w:rsidRoot w:val="00E45F8C"/>
     <w:rsid w:val="0007718E"/>
     <w:rsid w:val="003130BF"/>
+    <w:rsid w:val="004308A8"/>
     <w:rsid w:val="004754B3"/>
+    <w:rsid w:val="004C01F6"/>
     <w:rsid w:val="0060216B"/>
+    <w:rsid w:val="00704645"/>
     <w:rsid w:val="00737B7E"/>
+    <w:rsid w:val="0075675E"/>
     <w:rsid w:val="00783442"/>
+    <w:rsid w:val="008E6B03"/>
     <w:rsid w:val="00950E07"/>
+    <w:rsid w:val="009527CD"/>
+    <w:rsid w:val="00966B43"/>
     <w:rsid w:val="009F55CA"/>
     <w:rsid w:val="00A246CC"/>
+    <w:rsid w:val="00B13739"/>
+    <w:rsid w:val="00B82D46"/>
     <w:rsid w:val="00CA1BB4"/>
     <w:rsid w:val="00E45F8C"/>
     <w:rsid w:val="00E6317B"/>
@@ -5304,7 +6674,7 @@
     <w:basedOn w:val="DefaultParagraphFont"/>
     <w:uiPriority w:val="99"/>
     <w:semiHidden/>
-    <w:rsid w:val="0060216B"/>
+    <w:rsid w:val="004308A8"/>
     <w:rPr>
       <w:color w:val="808080"/>
     </w:rPr>
@@ -5321,13 +6691,13 @@
     <w:name w:val="21CCEB10A86544EBAE6E8FBBD1E70B24"/>
     <w:rsid w:val="00E45F8C"/>
   </w:style>
-  <w:style w:type="paragraph" w:customStyle="1" w:styleId="C1ADB080AC3840C3900B342505C7429C">
-    <w:name w:val="C1ADB080AC3840C3900B342505C7429C"/>
-    <w:rsid w:val="00E45F8C"/>
+  <w:style w:type="paragraph" w:customStyle="1" w:styleId="2D03DD4261C345259DF72722EA40C2E6">
+    <w:name w:val="2D03DD4261C345259DF72722EA40C2E6"/>
+    <w:rsid w:val="004308A8"/>
   </w:style>
-  <w:style w:type="paragraph" w:customStyle="1" w:styleId="BBBE4BA42D2E40A5BA089C1DD4E8E28A">
-    <w:name w:val="BBBE4BA42D2E40A5BA089C1DD4E8E28A"/>
-    <w:rsid w:val="00E45F8C"/>
+  <w:style w:type="paragraph" w:customStyle="1" w:styleId="6572AD9BC76A4A9AA5018795BF0A780C">
+    <w:name w:val="6572AD9BC76A4A9AA5018795BF0A780C"/>
+    <w:rsid w:val="004308A8"/>
   </w:style>
   <w:style w:type="paragraph" w:customStyle="1" w:styleId="3B0D7927718E40B7BCE00F3DA407EA41">
     <w:name w:val="3B0D7927718E40B7BCE00F3DA407EA41"/>
@@ -5348,6 +6718,22 @@
   <w:style w:type="paragraph" w:customStyle="1" w:styleId="9812C3C64799486697CAFE3523CD906C">
     <w:name w:val="9812C3C64799486697CAFE3523CD906C"/>
     <w:rsid w:val="00E45F8C"/>
+  </w:style>
+  <w:style w:type="paragraph" w:customStyle="1" w:styleId="760919DB60D94838BE448EBA52569960">
+    <w:name w:val="760919DB60D94838BE448EBA52569960"/>
+    <w:rsid w:val="004308A8"/>
+  </w:style>
+  <w:style w:type="paragraph" w:customStyle="1" w:styleId="70B354D4D3AC458F9A0823A494205304">
+    <w:name w:val="70B354D4D3AC458F9A0823A494205304"/>
+    <w:rsid w:val="004308A8"/>
+  </w:style>
+  <w:style w:type="paragraph" w:customStyle="1" w:styleId="C40613460A4E413E9C39C18F1AB0BBE5">
+    <w:name w:val="C40613460A4E413E9C39C18F1AB0BBE5"/>
+    <w:rsid w:val="004308A8"/>
+  </w:style>
+  <w:style w:type="paragraph" w:customStyle="1" w:styleId="5437D782995849E8B3589DDB6943E0D8">
+    <w:name w:val="5437D782995849E8B3589DDB6943E0D8"/>
+    <w:rsid w:val="004308A8"/>
   </w:style>
 </w:styles>
 </file>
@@ -5654,9 +7040,7 @@
 </a:theme>
 </file>
 
-<file path=customXML/item3.xml>��< ? x m l   v e r s i o n = " 1 . 0 "   e n c o d i n g = " u t f - 1 6 " ? > - 
- < N a v W o r d R e p o r t X m l P a r t   x m l n s = " u r n : m i c r o s o f t - d y n a m i c s - n a v / r e p o r t s / B B C _ W O S F _ S a l e s _ I n v o i c e / 5 0 1 0 0 / " > +<file path=customXml/item1.xml>��< ? x m l   v e r s i o n = " 1 . 0 "   e n c o d i n g = " u t f - 1 6 " ? > < N a v W o r d R e p o r t X m l P a r t   x m l n s = " u r n : m i c r o s o f t - d y n a m i c s - n a v / r e p o r t s / B B C _ W O S F _ S a l e s _ I n v o i c e / 5 0 2 0 0 / " >   
      < H e a d e r >   
@@ -5810,10 +7194,30 @@
  
          < E x t e r n a l D o c u m e n t N o _ H e a d e r > E x t e r n a l D o c u m e n t N o _ H e a d e r < / E x t e r n a l D o c u m e n t N o _ H e a d e r >   
+         < G e t W o r k D e s c r i p t i o n > G e t W o r k D e s c r i p t i o n < / G e t W o r k D e s c r i p t i o n > + 
          < G l o b a l L o c a t i o n N u m b e r > G l o b a l L o c a t i o n N u m b e r < / G l o b a l L o c a t i o n N u m b e r >   
          < G l o b a l L o c a t i o n N u m b e r _ L b l > G l o b a l L o c a t i o n N u m b e r _ L b l < / G l o b a l L o c a t i o n N u m b e r _ L b l >   
+         < H e a d e r A F E > H e a d e r A F E < / H e a d e r A F E > + 
+         < H e a d e r C l i e n t P O > H e a d e r C l i e n t P O < / H e a d e r C l i e n t P O > + 
+         < H e a d e r C o u n t y > H e a d e r C o u n t y < / H e a d e r C o u n t y > + 
+         < H e a d e r C u s t o m e r R e f e r e n c e > H e a d e r C u s t o m e r R e f e r e n c e < / H e a d e r C u s t o m e r R e f e r e n c e > + 
+         < H e a d e r C u s t o m e r R e p > H e a d e r C u s t o m e r R e p < / H e a d e r C u s t o m e r R e p > + 
+         < H e a d e r R i g O r C T U > H e a d e r R i g O r C T U < / H e a d e r R i g O r C T U > + 
+         < H e a d e r S e r v i c e S t a r t D a t e > H e a d e r S e r v i c e S t a r t D a t e < / H e a d e r S e r v i c e S t a r t D a t e > + 
+         < H e a d e r W e l l > H e a d e r W e l l < / H e a d e r W e l l > + 
+         < H e a d e r W O S J o b > H e a d e r W O S J o b < / H e a d e r W O S J o b > + 
          < H o m e P a g e _ H e a d e r _ L b l > H o m e P a g e _ H e a d e r _ L b l < / H o m e P a g e _ H e a d e r _ L b l >   
          < H o m e P a g e _ L b l > H o m e P a g e _ L b l < / H o m e P a g e _ L b l > @@ -5850,6 +7254,8 @@
  
          < P a y m e n t R e f e r e n c e _ L b l > P a y m e n t R e f e r e n c e _ L b l < / P a y m e n t R e f e r e n c e _ L b l >   
+         < P a y m e n t T e r m s > P a y m e n t T e r m s < / P a y m e n t T e r m s > + 
          < P a y m e n t T e r m s D e s c r i p t i o n > P a y m e n t T e r m s D e s c r i p t i o n < / P a y m e n t T e r m s D e s c r i p t i o n >   
          < P a y m e n t T e r m s D e s c r i p t i o n _ L b l > P a y m e n t T e r m s D e s c r i p t i o n _ L b l < / P a y m e n t T e r m s D e s c r i p t i o n _ L b l > @@ -5863,6 +7269,22 @@
          < P r i c e s I n c l u d i n g V A T Y e s N o > P r i c e s I n c l u d i n g V A T Y e s N o < / P r i c e s I n c l u d i n g V A T Y e s N o >   
          < R e m a i n i n g _ A m o u n t > R e m a i n i n g _ A m o u n t < / R e m a i n i n g _ A m o u n t > + 
+         < R e m i t e A d d r 1 > R e m i t e A d d r 1 < / R e m i t e A d d r 1 > + 
+         < R e m i t e A d d r 2 > R e m i t e A d d r 2 < / R e m i t e A d d r 2 > + 
+         < R e m i t e A d d r 3 > R e m i t e A d d r 3 < / R e m i t e A d d r 3 > + 
+         < R e m i t e A d d r 4 > R e m i t e A d d r 4 < / R e m i t e A d d r 4 > + 
+         < R e m i t e A d d r 5 > R e m i t e A d d r 5 < / R e m i t e A d d r 5 > + 
+         < R e m i t e A d d r 6 > R e m i t e A d d r 6 < / R e m i t e A d d r 6 > + 
+         < R e m i t e A d d r 7 > R e m i t e A d d r 7 < / R e m i t e A d d r 7 > + 
+         < R e m i t e A d d r 8 > R e m i t e A d d r 8 < / R e m i t e A d d r 8 >   
          < S a l e s I n v o i c e L i n e D i s c o u n t _ L b l > S a l e s I n v o i c e L i n e D i s c o u n t _ L b l < / S a l e s I n v o i c e L i n e D i s c o u n t _ L b l >   
@@ -6225,6 +7647,14 @@
 
 <file path=customXml/item2.xml><?xml version="1.0" encoding="utf-8"?>
 <b:Sources xmlns:b="http://schemas.openxmlformats.org/officeDocument/2006/bibliography" xmlns="http://schemas.openxmlformats.org/officeDocument/2006/bibliography" SelectedStyle="\APASixthEditionOfficeOnline.xsl" StyleName="APA" Version="6"/>
+</file>
+
+<file path=customXml/itemProps1.xml><?xml version="1.0" encoding="utf-8"?>
+<ds:datastoreItem xmlns:ds="http://schemas.openxmlformats.org/officeDocument/2006/customXml" ds:itemID="{0A77C824-8C59-490B-8D92-013883C0E350}">
+  <ds:schemaRefs>
+    <ds:schemaRef ds:uri="urn:microsoft-dynamics-nav/reports/BBC_WOSF_Sales_Invoice/50200/"/>
+  </ds:schemaRefs>
+</ds:datastoreItem>
 </file>
 
 <file path=customXml/itemProps2.xml><?xml version="1.0" encoding="utf-8"?>

</xml_diff>